<commit_message>
Updating with links to Software Timestamping Guide
</commit_message>
<xml_diff>
--- a/FeatureGuide/Validation Guide - RS5 - High Accuracy Time.docx
+++ b/FeatureGuide/Validation Guide - RS5 - High Accuracy Time.docx
@@ -184,7 +184,7 @@
                         <a14:shadowObscured xmlns:a14="http://schemas.microsoft.com/office/drawing/2010/main"/>
                       </a:ext>
                       <a:ext uri="{FAA26D3D-D897-4be2-8F04-BA451C77F1D7}">
-                        <ma14:placeholderFlag xmlns:a14="http://schemas.microsoft.com/office/drawing/2010/main" xmlns:ma14="http://schemas.microsoft.com/office/mac/drawingml/2011/main" xmlns:w="http://schemas.openxmlformats.org/wordprocessingml/2006/main" xmlns:w10="urn:schemas-microsoft-com:office:word" xmlns:v="urn:schemas-microsoft-com:vml" xmlns:o="urn:schemas-microsoft-com:office:office" xmlns:mv="urn:schemas-microsoft-com:mac:vml" xmlns:mo="http://schemas.microsoft.com/office/mac/office/2008/main" xmlns="" xmlns:arto="http://schemas.microsoft.com/office/word/2006/arto"/>
+                        <ma14:placeholderFlag xmlns:arto="http://schemas.microsoft.com/office/word/2006/arto" xmlns="" xmlns:mo="http://schemas.microsoft.com/office/mac/office/2008/main" xmlns:mv="urn:schemas-microsoft-com:mac:vml" xmlns:o="urn:schemas-microsoft-com:office:office" xmlns:v="urn:schemas-microsoft-com:vml" xmlns:w10="urn:schemas-microsoft-com:office:word" xmlns:w="http://schemas.openxmlformats.org/wordprocessingml/2006/main" xmlns:ma14="http://schemas.microsoft.com/office/mac/drawingml/2011/main" xmlns:a14="http://schemas.microsoft.com/office/drawing/2010/main"/>
                       </a:ext>
                     </a:extLst>
                   </pic:spPr>
@@ -207,70 +207,26 @@
         <w:t>Last Update:</w:t>
       </w:r>
       <w:r>
-        <w:t xml:space="preserve"> 23 March 2018</w:t>
-      </w:r>
-    </w:p>
-    <w:p>
-      <w:pPr>
+        <w:t xml:space="preserve"> 2</w:t>
+      </w:r>
+      <w:r>
+        <w:t>0</w:t>
+      </w:r>
+      <w:r>
+        <w:t xml:space="preserve"> </w:t>
+      </w:r>
+      <w:r>
+        <w:t>June</w:t>
+      </w:r>
+      <w:r>
+        <w:t xml:space="preserve"> 2018</w:t>
+      </w:r>
+    </w:p>
+    <w:p>
+      <w:r>
         <w:rPr>
           <w:b/>
         </w:rPr>
-      </w:pPr>
-      <w:r>
-        <w:rPr>
-          <w:b/>
-        </w:rPr>
-        <w:t xml:space="preserve">Contact: </w:t>
-      </w:r>
-    </w:p>
-    <w:p>
-      <w:pPr>
-        <w:pStyle w:val="ListParagraph"/>
-        <w:numPr>
-          <w:ilvl w:val="0"/>
-          <w:numId w:val="1"/>
-        </w:numPr>
-      </w:pPr>
-      <w:r>
-        <w:t xml:space="preserve">Yammer: </w:t>
-      </w:r>
-      <w:hyperlink r:id="rId12" w:history="1">
-        <w:r>
-          <w:rPr>
-            <w:rStyle w:val="Hyperlink"/>
-          </w:rPr>
-          <w:t>http://aka.ms/TimeSyncYammer</w:t>
-        </w:r>
-      </w:hyperlink>
-    </w:p>
-    <w:p>
-      <w:pPr>
-        <w:pStyle w:val="ListParagraph"/>
-        <w:numPr>
-          <w:ilvl w:val="0"/>
-          <w:numId w:val="1"/>
-        </w:numPr>
-      </w:pPr>
-      <w:r>
-        <w:t>Email: Dan Cuomo (</w:t>
-      </w:r>
-      <w:hyperlink r:id="rId13" w:history="1">
-        <w:r>
-          <w:rPr>
-            <w:rStyle w:val="Hyperlink"/>
-          </w:rPr>
-          <w:t>Daniel.Cuomo@Microsoft.com</w:t>
-        </w:r>
-      </w:hyperlink>
-      <w:r>
-        <w:t>)</w:t>
-      </w:r>
-    </w:p>
-    <w:p>
-      <w:r>
-        <w:rPr>
-          <w:b/>
-        </w:rPr>
         <w:t>Summary:</w:t>
       </w:r>
       <w:r>
@@ -280,7 +236,18 @@
         <w:t xml:space="preserve">time accuracy </w:t>
       </w:r>
       <w:r>
-        <w:t>with Windows 10 and Server 2016 scenarios.</w:t>
+        <w:t>with Windows 10 and Server 201</w:t>
+      </w:r>
+      <w:r>
+        <w:t>6</w:t>
+      </w:r>
+      <w:r>
+        <w:t xml:space="preserve"> scenarios.</w:t>
+      </w:r>
+    </w:p>
+    <w:p>
+      <w:r>
+        <w:t>Please Note: References to Windows Server 2016 can be used interchangeably with 2019</w:t>
       </w:r>
     </w:p>
     <w:p>
@@ -1448,7 +1415,21 @@
                 <w:rStyle w:val="Hyperlink"/>
                 <w:noProof/>
               </w:rPr>
-              <w:t>Enabling Software Timestamping</w:t>
+              <w:t>Enabling Software Tim</w:t>
+            </w:r>
+            <w:r>
+              <w:rPr>
+                <w:rStyle w:val="Hyperlink"/>
+                <w:noProof/>
+              </w:rPr>
+              <w:t>e</w:t>
+            </w:r>
+            <w:r>
+              <w:rPr>
+                <w:rStyle w:val="Hyperlink"/>
+                <w:noProof/>
+              </w:rPr>
+              <w:t>stamping</w:t>
             </w:r>
             <w:r>
               <w:rPr>
@@ -2866,7 +2847,7 @@
               </w:rPr>
               <w:t xml:space="preserve">e have some tools </w:t>
             </w:r>
-            <w:hyperlink r:id="rId14" w:history="1">
+            <w:hyperlink r:id="rId12" w:history="1">
               <w:r>
                 <w:rPr>
                   <w:rStyle w:val="Hyperlink"/>
@@ -3579,7 +3560,7 @@
                     <pic:cNvPicPr/>
                   </pic:nvPicPr>
                   <pic:blipFill>
-                    <a:blip r:embed="rId15"/>
+                    <a:blip r:embed="rId13"/>
                     <a:stretch>
                       <a:fillRect/>
                     </a:stretch>
@@ -3981,25 +3962,7 @@
           <w:sz w:val="20"/>
           <w:szCs w:val="20"/>
         </w:rPr>
-        <w:t>w32tm /config /</w:t>
-      </w:r>
-      <w:proofErr w:type="gramStart"/>
-      <w:r>
-        <w:rPr>
-          <w:b/>
-          <w:sz w:val="20"/>
-          <w:szCs w:val="20"/>
-        </w:rPr>
-        <w:t>manualpeerlist:master</w:t>
-      </w:r>
-      <w:proofErr w:type="gramEnd"/>
-      <w:r>
-        <w:rPr>
-          <w:b/>
-          <w:sz w:val="20"/>
-          <w:szCs w:val="20"/>
-        </w:rPr>
-        <w:t>_clock1,0x8 /syncfromflags:manual /reliable:yes /update</w:t>
+        <w:t>w32tm /config /manualpeerlist:master_clock1,0x8 /syncfromflags:manual /reliable:yes /update</w:t>
       </w:r>
     </w:p>
     <w:p>
@@ -4366,23 +4329,7 @@
           <w:sz w:val="20"/>
           <w:szCs w:val="20"/>
         </w:rPr>
-        <w:t xml:space="preserve"> </w:t>
-      </w:r>
-      <w:proofErr w:type="gramStart"/>
-      <w:r>
-        <w:rPr>
-          <w:sz w:val="20"/>
-          <w:szCs w:val="20"/>
-        </w:rPr>
-        <w:t>in order to</w:t>
-      </w:r>
-      <w:proofErr w:type="gramEnd"/>
-      <w:r>
-        <w:rPr>
-          <w:sz w:val="20"/>
-          <w:szCs w:val="20"/>
-        </w:rPr>
-        <w:t xml:space="preserve"> provide high accuracy time from your host to a virtual machine, the host and virtual machine must both be configured with high accuracy </w:t>
+        <w:t xml:space="preserve"> in order to provide high accuracy time from your host to a virtual machine, the host and virtual machine must both be configured with high accuracy </w:t>
       </w:r>
       <w:r>
         <w:rPr>
@@ -4688,7 +4635,7 @@
                     <pic:cNvPicPr/>
                   </pic:nvPicPr>
                   <pic:blipFill>
-                    <a:blip r:embed="rId16"/>
+                    <a:blip r:embed="rId14"/>
                     <a:stretch>
                       <a:fillRect/>
                     </a:stretch>
@@ -4790,16 +4737,7 @@
           <w:sz w:val="20"/>
           <w:szCs w:val="20"/>
         </w:rPr>
-        <w:t>w32tm.exe /stripchart /</w:t>
-      </w:r>
-      <w:proofErr w:type="gramStart"/>
-      <w:r>
-        <w:rPr>
-          <w:b/>
-          <w:sz w:val="20"/>
-          <w:szCs w:val="20"/>
-        </w:rPr>
-        <w:t>computer:</w:t>
+        <w:t>w32tm.exe /stripchart /computer:</w:t>
       </w:r>
       <w:r>
         <w:rPr>
@@ -4810,7 +4748,6 @@
         </w:rPr>
         <w:t>ReferenceClock</w:t>
       </w:r>
-      <w:proofErr w:type="gramEnd"/>
       <w:r>
         <w:rPr>
           <w:b/>
@@ -4870,7 +4807,7 @@
                     </pic:cNvPicPr>
                   </pic:nvPicPr>
                   <pic:blipFill>
-                    <a:blip r:embed="rId17">
+                    <a:blip r:embed="rId15">
                       <a:extLst>
                         <a:ext uri="{28A0092B-C50C-407E-A947-70E740481C1C}">
                           <a14:useLocalDpi xmlns:a14="http://schemas.microsoft.com/office/drawing/2010/main" val="0"/>
@@ -5070,37 +5007,7 @@
           <w:sz w:val="20"/>
           <w:szCs w:val="20"/>
         </w:rPr>
-        <w:t xml:space="preserve">  </w:t>
-      </w:r>
-      <w:bookmarkStart w:id="29" w:name="_GoBack"/>
-      <w:bookmarkEnd w:id="29"/>
-      <w:r>
-        <w:rPr>
-          <w:sz w:val="20"/>
-          <w:szCs w:val="20"/>
-        </w:rPr>
-        <w:t xml:space="preserve">In the example above, the </w:t>
-      </w:r>
-      <w:r>
-        <w:rPr>
-          <w:sz w:val="20"/>
-          <w:szCs w:val="20"/>
-        </w:rPr>
-        <w:t xml:space="preserve">RoundtripDelay </w:t>
-      </w:r>
-      <w:r>
-        <w:rPr>
-          <w:sz w:val="20"/>
-          <w:szCs w:val="20"/>
-        </w:rPr>
-        <w:t>is</w:t>
-      </w:r>
-      <w:r>
-        <w:rPr>
-          <w:sz w:val="20"/>
-          <w:szCs w:val="20"/>
-        </w:rPr>
-        <w:t xml:space="preserve"> 54 milliseconds.</w:t>
+        <w:t xml:space="preserve">  In the example above, the RoundtripDelay is 54 milliseconds.</w:t>
       </w:r>
     </w:p>
     <w:p>
@@ -5157,7 +5064,7 @@
         <w:pStyle w:val="Heading3"/>
         <w:spacing w:before="240"/>
       </w:pPr>
-      <w:bookmarkStart w:id="30" w:name="_Toc510687730"/>
+      <w:bookmarkStart w:id="29" w:name="_Toc510687730"/>
       <w:r>
         <w:t xml:space="preserve">Activity 1: </w:t>
       </w:r>
@@ -5281,16 +5188,7 @@
           <w:sz w:val="20"/>
           <w:szCs w:val="20"/>
         </w:rPr>
-        <w:t>w32tm.exe /stripchart /</w:t>
-      </w:r>
-      <w:proofErr w:type="gramStart"/>
-      <w:r>
-        <w:rPr>
-          <w:b/>
-          <w:sz w:val="20"/>
-          <w:szCs w:val="20"/>
-        </w:rPr>
-        <w:t>computer:</w:t>
+        <w:t>w32tm.exe /stripchart /computer:</w:t>
       </w:r>
       <w:r>
         <w:rPr>
@@ -5301,7 +5199,6 @@
         </w:rPr>
         <w:t>ReferenceClock</w:t>
       </w:r>
-      <w:proofErr w:type="gramEnd"/>
       <w:r>
         <w:rPr>
           <w:b/>
@@ -5353,7 +5250,7 @@
         <w:lastRenderedPageBreak/>
         <w:t>Activity 2: System Traceability</w:t>
       </w:r>
-      <w:bookmarkEnd w:id="30"/>
+      <w:bookmarkEnd w:id="29"/>
     </w:p>
     <w:p>
       <w:pPr>
@@ -5591,21 +5488,21 @@
       <w:pPr>
         <w:pStyle w:val="Heading3"/>
       </w:pPr>
-      <w:bookmarkStart w:id="31" w:name="_Toc509596301"/>
-      <w:bookmarkStart w:id="32" w:name="_Toc509596583"/>
-      <w:bookmarkStart w:id="33" w:name="_Toc509596661"/>
-      <w:bookmarkStart w:id="34" w:name="_Toc510031526"/>
-      <w:bookmarkStart w:id="35" w:name="_Toc510514807"/>
-      <w:bookmarkStart w:id="36" w:name="_Toc510687731"/>
+      <w:bookmarkStart w:id="30" w:name="_Toc509596301"/>
+      <w:bookmarkStart w:id="31" w:name="_Toc509596583"/>
+      <w:bookmarkStart w:id="32" w:name="_Toc509596661"/>
+      <w:bookmarkStart w:id="33" w:name="_Toc510031526"/>
+      <w:bookmarkStart w:id="34" w:name="_Toc510514807"/>
+      <w:bookmarkStart w:id="35" w:name="_Toc510687731"/>
       <w:r>
         <w:t>Activity 2: Questions</w:t>
       </w:r>
+      <w:bookmarkEnd w:id="30"/>
       <w:bookmarkEnd w:id="31"/>
       <w:bookmarkEnd w:id="32"/>
       <w:bookmarkEnd w:id="33"/>
       <w:bookmarkEnd w:id="34"/>
       <w:bookmarkEnd w:id="35"/>
-      <w:bookmarkEnd w:id="36"/>
     </w:p>
     <w:p>
       <w:pPr>
@@ -5678,7 +5575,7 @@
       <w:pPr>
         <w:pStyle w:val="Heading2"/>
       </w:pPr>
-      <w:bookmarkStart w:id="37" w:name="_Toc510687732"/>
+      <w:bookmarkStart w:id="36" w:name="_Toc510687732"/>
       <w:r>
         <w:t>Activity 3</w:t>
       </w:r>
@@ -5688,7 +5585,7 @@
       <w:r>
         <w:t xml:space="preserve"> SCOM Monitoring</w:t>
       </w:r>
-      <w:bookmarkEnd w:id="37"/>
+      <w:bookmarkEnd w:id="36"/>
     </w:p>
     <w:p>
       <w:pPr>
@@ -5895,12 +5792,12 @@
       <w:pPr>
         <w:pStyle w:val="Heading3"/>
       </w:pPr>
-      <w:bookmarkStart w:id="38" w:name="_Toc509596303"/>
-      <w:bookmarkStart w:id="39" w:name="_Toc509596585"/>
-      <w:bookmarkStart w:id="40" w:name="_Toc509596663"/>
-      <w:bookmarkStart w:id="41" w:name="_Toc510031528"/>
-      <w:bookmarkStart w:id="42" w:name="_Toc510514809"/>
-      <w:bookmarkStart w:id="43" w:name="_Toc510687733"/>
+      <w:bookmarkStart w:id="37" w:name="_Toc509596303"/>
+      <w:bookmarkStart w:id="38" w:name="_Toc509596585"/>
+      <w:bookmarkStart w:id="39" w:name="_Toc509596663"/>
+      <w:bookmarkStart w:id="40" w:name="_Toc510031528"/>
+      <w:bookmarkStart w:id="41" w:name="_Toc510514809"/>
+      <w:bookmarkStart w:id="42" w:name="_Toc510687733"/>
       <w:r>
         <w:t xml:space="preserve">Activity 3 </w:t>
       </w:r>
@@ -5910,12 +5807,12 @@
       <w:r>
         <w:t xml:space="preserve"> Questions</w:t>
       </w:r>
+      <w:bookmarkEnd w:id="37"/>
       <w:bookmarkEnd w:id="38"/>
       <w:bookmarkEnd w:id="39"/>
       <w:bookmarkEnd w:id="40"/>
       <w:bookmarkEnd w:id="41"/>
       <w:bookmarkEnd w:id="42"/>
-      <w:bookmarkEnd w:id="43"/>
     </w:p>
     <w:p>
       <w:pPr>
@@ -5966,8 +5863,8 @@
           <w:szCs w:val="32"/>
         </w:rPr>
       </w:pPr>
-      <w:bookmarkStart w:id="44" w:name="_System_Traceability_Event"/>
-      <w:bookmarkEnd w:id="44"/>
+      <w:bookmarkStart w:id="43" w:name="_System_Traceability_Event"/>
+      <w:bookmarkEnd w:id="43"/>
       <w:r>
         <w:br w:type="page"/>
       </w:r>
@@ -5976,22 +5873,22 @@
       <w:pPr>
         <w:pStyle w:val="Heading1"/>
       </w:pPr>
-      <w:bookmarkStart w:id="45" w:name="_Toc510687734"/>
+      <w:bookmarkStart w:id="44" w:name="_Toc510687734"/>
       <w:r>
         <w:lastRenderedPageBreak/>
         <w:t>Appendix</w:t>
       </w:r>
+      <w:bookmarkEnd w:id="44"/>
+    </w:p>
+    <w:p>
+      <w:pPr>
+        <w:pStyle w:val="Heading2"/>
+      </w:pPr>
+      <w:bookmarkStart w:id="45" w:name="_Toc510687735"/>
+      <w:r>
+        <w:t>System Traceability Event Log</w:t>
+      </w:r>
       <w:bookmarkEnd w:id="45"/>
-    </w:p>
-    <w:p>
-      <w:pPr>
-        <w:pStyle w:val="Heading2"/>
-      </w:pPr>
-      <w:bookmarkStart w:id="46" w:name="_Toc510687735"/>
-      <w:r>
-        <w:t>System Traceability Event Log</w:t>
-      </w:r>
-      <w:bookmarkEnd w:id="46"/>
     </w:p>
     <w:tbl>
       <w:tblPr>
@@ -7433,8 +7330,8 @@
           <w:szCs w:val="26"/>
         </w:rPr>
       </w:pPr>
-      <w:bookmarkStart w:id="47" w:name="_Importing_Management_Pack"/>
-      <w:bookmarkEnd w:id="47"/>
+      <w:bookmarkStart w:id="46" w:name="_Importing_Management_Pack"/>
+      <w:bookmarkEnd w:id="46"/>
       <w:r>
         <w:br w:type="page"/>
       </w:r>
@@ -7443,28 +7340,28 @@
       <w:pPr>
         <w:pStyle w:val="Heading2"/>
       </w:pPr>
-      <w:bookmarkStart w:id="48" w:name="_Toc510687736"/>
+      <w:bookmarkStart w:id="47" w:name="_Toc510687736"/>
       <w:r>
         <w:lastRenderedPageBreak/>
         <w:t>SCOM Management Pack</w:t>
       </w:r>
+      <w:bookmarkEnd w:id="47"/>
+    </w:p>
+    <w:p>
+      <w:pPr>
+        <w:pStyle w:val="Heading3"/>
+      </w:pPr>
+      <w:bookmarkStart w:id="48" w:name="_Toc509596667"/>
+      <w:bookmarkStart w:id="49" w:name="_Toc510031532"/>
+      <w:bookmarkStart w:id="50" w:name="_Toc510514813"/>
+      <w:bookmarkStart w:id="51" w:name="_Toc510687737"/>
+      <w:r>
+        <w:t>Importing Management Pack</w:t>
+      </w:r>
       <w:bookmarkEnd w:id="48"/>
-    </w:p>
-    <w:p>
-      <w:pPr>
-        <w:pStyle w:val="Heading3"/>
-      </w:pPr>
-      <w:bookmarkStart w:id="49" w:name="_Toc509596667"/>
-      <w:bookmarkStart w:id="50" w:name="_Toc510031532"/>
-      <w:bookmarkStart w:id="51" w:name="_Toc510514813"/>
-      <w:bookmarkStart w:id="52" w:name="_Toc510687737"/>
-      <w:r>
-        <w:t>Importing Management Pack</w:t>
-      </w:r>
       <w:bookmarkEnd w:id="49"/>
       <w:bookmarkEnd w:id="50"/>
       <w:bookmarkEnd w:id="51"/>
-      <w:bookmarkEnd w:id="52"/>
     </w:p>
     <w:p>
       <w:r>
@@ -7498,7 +7395,7 @@
                     <pic:cNvPicPr/>
                   </pic:nvPicPr>
                   <pic:blipFill>
-                    <a:blip r:embed="rId18"/>
+                    <a:blip r:embed="rId16"/>
                     <a:stretch>
                       <a:fillRect/>
                     </a:stretch>
@@ -7539,12 +7436,12 @@
     <w:p>
       <w:pPr>
         <w:sectPr>
-          <w:headerReference w:type="even" r:id="rId19"/>
-          <w:headerReference w:type="default" r:id="rId20"/>
-          <w:footerReference w:type="even" r:id="rId21"/>
-          <w:footerReference w:type="default" r:id="rId22"/>
-          <w:headerReference w:type="first" r:id="rId23"/>
-          <w:footerReference w:type="first" r:id="rId24"/>
+          <w:headerReference w:type="even" r:id="rId17"/>
+          <w:headerReference w:type="default" r:id="rId18"/>
+          <w:footerReference w:type="even" r:id="rId19"/>
+          <w:footerReference w:type="default" r:id="rId20"/>
+          <w:headerReference w:type="first" r:id="rId21"/>
+          <w:footerReference w:type="first" r:id="rId22"/>
           <w:pgSz w:w="12240" w:h="15840"/>
           <w:pgMar w:top="1440" w:right="1440" w:bottom="1440" w:left="1440" w:header="576" w:footer="144" w:gutter="0"/>
           <w:pgNumType w:start="1"/>
@@ -7562,6 +7459,143 @@
             <wp:extent cx="3700585" cy="3189355"/>
             <wp:effectExtent l="0" t="0" r="0" b="0"/>
             <wp:docPr id="16" name="Picture 16"/>
+            <wp:cNvGraphicFramePr>
+              <a:graphicFrameLocks xmlns:a="http://schemas.openxmlformats.org/drawingml/2006/main" noChangeAspect="1"/>
+            </wp:cNvGraphicFramePr>
+            <a:graphic xmlns:a="http://schemas.openxmlformats.org/drawingml/2006/main">
+              <a:graphicData uri="http://schemas.openxmlformats.org/drawingml/2006/picture">
+                <pic:pic xmlns:pic="http://schemas.openxmlformats.org/drawingml/2006/picture">
+                  <pic:nvPicPr>
+                    <pic:cNvPr id="1" name=""/>
+                    <pic:cNvPicPr/>
+                  </pic:nvPicPr>
+                  <pic:blipFill>
+                    <a:blip r:embed="rId23"/>
+                    <a:stretch>
+                      <a:fillRect/>
+                    </a:stretch>
+                  </pic:blipFill>
+                  <pic:spPr>
+                    <a:xfrm>
+                      <a:off x="0" y="0"/>
+                      <a:ext cx="3739397" cy="3222805"/>
+                    </a:xfrm>
+                    <a:prstGeom prst="rect">
+                      <a:avLst/>
+                    </a:prstGeom>
+                  </pic:spPr>
+                </pic:pic>
+              </a:graphicData>
+            </a:graphic>
+          </wp:inline>
+        </w:drawing>
+      </w:r>
+    </w:p>
+    <w:p>
+      <w:pPr>
+        <w:pStyle w:val="Heading3"/>
+      </w:pPr>
+      <w:bookmarkStart w:id="52" w:name="_How_to_override"/>
+      <w:bookmarkStart w:id="53" w:name="_Override_Time_Accuracy"/>
+      <w:bookmarkStart w:id="54" w:name="_Toc509596668"/>
+      <w:bookmarkStart w:id="55" w:name="_Toc510031533"/>
+      <w:bookmarkStart w:id="56" w:name="_Toc510514814"/>
+      <w:bookmarkStart w:id="57" w:name="_Toc510687738"/>
+      <w:bookmarkEnd w:id="52"/>
+      <w:bookmarkEnd w:id="53"/>
+      <w:r>
+        <w:lastRenderedPageBreak/>
+        <w:t>Ov</w:t>
+      </w:r>
+      <w:r>
+        <w:t>erride Time Accuracy Out of Range rule settings</w:t>
+      </w:r>
+      <w:bookmarkEnd w:id="54"/>
+      <w:bookmarkEnd w:id="55"/>
+      <w:bookmarkEnd w:id="56"/>
+      <w:bookmarkEnd w:id="57"/>
+    </w:p>
+    <w:p>
+      <w:r>
+        <w:t xml:space="preserve">Use the Authoring mode and select Monitors.  Search for “Time Accuracy Out of Range”.  </w:t>
+      </w:r>
+    </w:p>
+    <w:p>
+      <w:r>
+        <w:rPr>
+          <w:noProof/>
+        </w:rPr>
+        <w:drawing>
+          <wp:inline distT="0" distB="0" distL="0" distR="0" wp14:anchorId="42F13AB9" wp14:editId="098CE7B6">
+            <wp:extent cx="5877169" cy="4334412"/>
+            <wp:effectExtent l="0" t="0" r="0" b="9525"/>
+            <wp:docPr id="7" name="Picture 7"/>
+            <wp:cNvGraphicFramePr>
+              <a:graphicFrameLocks xmlns:a="http://schemas.openxmlformats.org/drawingml/2006/main" noChangeAspect="1"/>
+            </wp:cNvGraphicFramePr>
+            <a:graphic xmlns:a="http://schemas.openxmlformats.org/drawingml/2006/main">
+              <a:graphicData uri="http://schemas.openxmlformats.org/drawingml/2006/picture">
+                <pic:pic xmlns:pic="http://schemas.openxmlformats.org/drawingml/2006/picture">
+                  <pic:nvPicPr>
+                    <pic:cNvPr id="1" name=""/>
+                    <pic:cNvPicPr/>
+                  </pic:nvPicPr>
+                  <pic:blipFill>
+                    <a:blip r:embed="rId24"/>
+                    <a:stretch>
+                      <a:fillRect/>
+                    </a:stretch>
+                  </pic:blipFill>
+                  <pic:spPr>
+                    <a:xfrm>
+                      <a:off x="0" y="0"/>
+                      <a:ext cx="5891333" cy="4344858"/>
+                    </a:xfrm>
+                    <a:prstGeom prst="rect">
+                      <a:avLst/>
+                    </a:prstGeom>
+                  </pic:spPr>
+                </pic:pic>
+              </a:graphicData>
+            </a:graphic>
+          </wp:inline>
+        </w:drawing>
+      </w:r>
+      <w:r>
+        <w:t xml:space="preserve"> </w:t>
+      </w:r>
+    </w:p>
+    <w:p>
+      <w:pPr>
+        <w:rPr>
+          <w:noProof/>
+        </w:rPr>
+      </w:pPr>
+      <w:r>
+        <w:t>Right click the rule and select Overrides and follow the menu shown below to bring up the editor.</w:t>
+      </w:r>
+      <w:r>
+        <w:rPr>
+          <w:noProof/>
+        </w:rPr>
+        <w:t xml:space="preserve"> </w:t>
+      </w:r>
+    </w:p>
+    <w:p>
+      <w:pPr>
+        <w:rPr>
+          <w:noProof/>
+        </w:rPr>
+      </w:pPr>
+      <w:r>
+        <w:rPr>
+          <w:noProof/>
+        </w:rPr>
+        <w:drawing>
+          <wp:inline distT="0" distB="0" distL="0" distR="0" wp14:anchorId="69022F9F" wp14:editId="75C06909">
+            <wp:extent cx="5822899" cy="1781915"/>
+            <wp:effectExtent l="0" t="0" r="6985" b="8890"/>
+            <wp:docPr id="8" name="Picture 8"/>
             <wp:cNvGraphicFramePr>
               <a:graphicFrameLocks xmlns:a="http://schemas.openxmlformats.org/drawingml/2006/main" noChangeAspect="1"/>
             </wp:cNvGraphicFramePr>
@@ -7581,7 +7615,7 @@
                   <pic:spPr>
                     <a:xfrm>
                       <a:off x="0" y="0"/>
-                      <a:ext cx="3739397" cy="3222805"/>
+                      <a:ext cx="5838306" cy="1786630"/>
                     </a:xfrm>
                     <a:prstGeom prst="rect">
                       <a:avLst/>
@@ -7595,44 +7629,26 @@
       </w:r>
     </w:p>
     <w:p>
-      <w:pPr>
-        <w:pStyle w:val="Heading3"/>
-      </w:pPr>
-      <w:bookmarkStart w:id="53" w:name="_How_to_override"/>
-      <w:bookmarkStart w:id="54" w:name="_Override_Time_Accuracy"/>
-      <w:bookmarkStart w:id="55" w:name="_Toc509596668"/>
-      <w:bookmarkStart w:id="56" w:name="_Toc510031533"/>
-      <w:bookmarkStart w:id="57" w:name="_Toc510514814"/>
-      <w:bookmarkStart w:id="58" w:name="_Toc510687738"/>
-      <w:bookmarkEnd w:id="53"/>
-      <w:bookmarkEnd w:id="54"/>
-      <w:r>
-        <w:lastRenderedPageBreak/>
-        <w:t>Ov</w:t>
-      </w:r>
-      <w:r>
-        <w:t>erride Time Accuracy Out of Range rule settings</w:t>
-      </w:r>
-      <w:bookmarkEnd w:id="55"/>
-      <w:bookmarkEnd w:id="56"/>
-      <w:bookmarkEnd w:id="57"/>
-      <w:bookmarkEnd w:id="58"/>
-    </w:p>
-    <w:p>
-      <w:r>
-        <w:t xml:space="preserve">Use the Authoring mode and select Monitors.  Search for “Time Accuracy Out of Range”.  </w:t>
-      </w:r>
-    </w:p>
+      <w:r>
+        <w:t>Then modify the settings as you wish.  The defaults specify that it will wait for 4 sampled events that exceed 1 ms, every 600 seconds, and then raise an alert.</w:t>
+      </w:r>
+    </w:p>
+    <w:p>
+      <w:r>
+        <w:t>In the example below, I changed the settings by checking the Override check boxes so that now we raise an event when just one sample exceeds 100us that it checks every 5 seconds.  Once you make a change you need to save it to a destination MP using a name you created, in my case FinerGrainedSettings.</w:t>
+      </w:r>
+    </w:p>
+    <w:p/>
     <w:p>
       <w:r>
         <w:rPr>
           <w:noProof/>
         </w:rPr>
         <w:drawing>
-          <wp:inline distT="0" distB="0" distL="0" distR="0" wp14:anchorId="42F13AB9" wp14:editId="098CE7B6">
-            <wp:extent cx="5877169" cy="4334412"/>
-            <wp:effectExtent l="0" t="0" r="0" b="9525"/>
-            <wp:docPr id="7" name="Picture 7"/>
+          <wp:inline distT="0" distB="0" distL="0" distR="0" wp14:anchorId="09E4E1BE" wp14:editId="290E8CCE">
+            <wp:extent cx="5916257" cy="4301338"/>
+            <wp:effectExtent l="0" t="0" r="8890" b="4445"/>
+            <wp:docPr id="9" name="Picture 9"/>
             <wp:cNvGraphicFramePr>
               <a:graphicFrameLocks xmlns:a="http://schemas.openxmlformats.org/drawingml/2006/main" noChangeAspect="1"/>
             </wp:cNvGraphicFramePr>
@@ -7652,7 +7668,7 @@
                   <pic:spPr>
                     <a:xfrm>
                       <a:off x="0" y="0"/>
-                      <a:ext cx="5891333" cy="4344858"/>
+                      <a:ext cx="5922267" cy="4305707"/>
                     </a:xfrm>
                     <a:prstGeom prst="rect">
                       <a:avLst/>
@@ -7664,41 +7680,18 @@
           </wp:inline>
         </w:drawing>
       </w:r>
-      <w:r>
-        <w:t xml:space="preserve"> </w:t>
-      </w:r>
-    </w:p>
-    <w:p>
-      <w:pPr>
+    </w:p>
+    <w:p/>
+    <w:p>
+      <w:r>
         <w:rPr>
           <w:noProof/>
         </w:rPr>
-      </w:pPr>
-      <w:r>
-        <w:t>Right click the rule and select Overrides and follow the menu shown below to bring up the editor.</w:t>
-      </w:r>
-      <w:r>
-        <w:rPr>
-          <w:noProof/>
-        </w:rPr>
-        <w:t xml:space="preserve"> </w:t>
-      </w:r>
-    </w:p>
-    <w:p>
-      <w:pPr>
-        <w:rPr>
-          <w:noProof/>
-        </w:rPr>
-      </w:pPr>
-      <w:r>
-        <w:rPr>
-          <w:noProof/>
-        </w:rPr>
         <w:drawing>
-          <wp:inline distT="0" distB="0" distL="0" distR="0" wp14:anchorId="69022F9F" wp14:editId="75C06909">
-            <wp:extent cx="5822899" cy="1781915"/>
-            <wp:effectExtent l="0" t="0" r="6985" b="8890"/>
-            <wp:docPr id="8" name="Picture 8"/>
+          <wp:inline distT="0" distB="0" distL="0" distR="0" wp14:anchorId="3215B4B1" wp14:editId="7B2405DF">
+            <wp:extent cx="5896051" cy="1713130"/>
+            <wp:effectExtent l="0" t="0" r="0" b="1905"/>
+            <wp:docPr id="10" name="Picture 10"/>
             <wp:cNvGraphicFramePr>
               <a:graphicFrameLocks xmlns:a="http://schemas.openxmlformats.org/drawingml/2006/main" noChangeAspect="1"/>
             </wp:cNvGraphicFramePr>
@@ -7718,7 +7711,7 @@
                   <pic:spPr>
                     <a:xfrm>
                       <a:off x="0" y="0"/>
-                      <a:ext cx="5838306" cy="1786630"/>
+                      <a:ext cx="5919610" cy="1719975"/>
                     </a:xfrm>
                     <a:prstGeom prst="rect">
                       <a:avLst/>
@@ -7731,27 +7724,37 @@
         </w:drawing>
       </w:r>
     </w:p>
-    <w:p>
-      <w:r>
-        <w:t>Then modify the settings as you wish.  The defaults specify that it will wait for 4 sampled events that exceed 1 ms, every 600 seconds, and then raise an alert.</w:t>
-      </w:r>
-    </w:p>
-    <w:p>
-      <w:r>
-        <w:t>In the example below, I changed the settings by checking the Override check boxes so that now we raise an event when just one sample exceeds 100us that it checks every 5 seconds.  Once you make a change you need to save it to a destination MP using a name you created, in my case FinerGrainedSettings.</w:t>
-      </w:r>
-    </w:p>
     <w:p/>
     <w:p>
+      <w:pPr>
+        <w:pStyle w:val="Heading3"/>
+      </w:pPr>
+      <w:bookmarkStart w:id="58" w:name="_How_to_observe"/>
+      <w:bookmarkStart w:id="59" w:name="_Toc510514815"/>
+      <w:bookmarkStart w:id="60" w:name="_Toc510687739"/>
+      <w:bookmarkEnd w:id="58"/>
+      <w:r>
+        <w:t>Observing an Exception</w:t>
+      </w:r>
+      <w:bookmarkEnd w:id="59"/>
+      <w:bookmarkEnd w:id="60"/>
+    </w:p>
+    <w:p>
+      <w:r>
+        <w:t>Once a monitor machines is in a problem state, you should see it indicated on the Monitoring mode under the Microsoft Windows Server-&gt;Windows Server Operations System State.  You can view more specifics by selecting a system and right clicking Open-&gt;Health Explorer for Microsoft Windows Server 2016 Datacenter.</w:t>
+      </w:r>
+    </w:p>
+    <w:p>
       <w:r>
         <w:rPr>
           <w:noProof/>
         </w:rPr>
+        <w:lastRenderedPageBreak/>
         <w:drawing>
-          <wp:inline distT="0" distB="0" distL="0" distR="0" wp14:anchorId="09E4E1BE" wp14:editId="290E8CCE">
-            <wp:extent cx="5916257" cy="4301338"/>
-            <wp:effectExtent l="0" t="0" r="8890" b="4445"/>
-            <wp:docPr id="9" name="Picture 9"/>
+          <wp:inline distT="0" distB="0" distL="0" distR="0" wp14:anchorId="74DC32C4" wp14:editId="1F096FFC">
+            <wp:extent cx="5824425" cy="2467830"/>
+            <wp:effectExtent l="0" t="0" r="5080" b="8890"/>
+            <wp:docPr id="13" name="Picture 13"/>
             <wp:cNvGraphicFramePr>
               <a:graphicFrameLocks xmlns:a="http://schemas.openxmlformats.org/drawingml/2006/main" noChangeAspect="1"/>
             </wp:cNvGraphicFramePr>
@@ -7771,7 +7774,7 @@
                   <pic:spPr>
                     <a:xfrm>
                       <a:off x="0" y="0"/>
-                      <a:ext cx="5922267" cy="4305707"/>
+                      <a:ext cx="5838981" cy="2473998"/>
                     </a:xfrm>
                     <a:prstGeom prst="rect">
                       <a:avLst/>
@@ -7784,17 +7787,21 @@
         </w:drawing>
       </w:r>
     </w:p>
-    <w:p/>
+    <w:p>
+      <w:r>
+        <w:t>You can see more detail by viewing the selecting the Time Accuracy Out of Range rule, and viewing the State Change Events, which show a record of the systems events.</w:t>
+      </w:r>
+    </w:p>
     <w:p>
       <w:r>
         <w:rPr>
           <w:noProof/>
         </w:rPr>
         <w:drawing>
-          <wp:inline distT="0" distB="0" distL="0" distR="0" wp14:anchorId="3215B4B1" wp14:editId="7B2405DF">
-            <wp:extent cx="5896051" cy="1713130"/>
-            <wp:effectExtent l="0" t="0" r="0" b="1905"/>
-            <wp:docPr id="10" name="Picture 10"/>
+          <wp:inline distT="0" distB="0" distL="0" distR="0" wp14:anchorId="6162C3CE" wp14:editId="26B1B284">
+            <wp:extent cx="5850427" cy="2500516"/>
+            <wp:effectExtent l="0" t="0" r="0" b="0"/>
+            <wp:docPr id="14" name="Picture 14"/>
             <wp:cNvGraphicFramePr>
               <a:graphicFrameLocks xmlns:a="http://schemas.openxmlformats.org/drawingml/2006/main" noChangeAspect="1"/>
             </wp:cNvGraphicFramePr>
@@ -7814,7 +7821,7 @@
                   <pic:spPr>
                     <a:xfrm>
                       <a:off x="0" y="0"/>
-                      <a:ext cx="5919610" cy="1719975"/>
+                      <a:ext cx="5872549" cy="2509971"/>
                     </a:xfrm>
                     <a:prstGeom prst="rect">
                       <a:avLst/>
@@ -7827,84 +7834,680 @@
         </w:drawing>
       </w:r>
     </w:p>
-    <w:p/>
+    <w:p>
+      <w:pPr>
+        <w:rPr>
+          <w:rFonts w:asciiTheme="majorHAnsi" w:eastAsiaTheme="majorEastAsia" w:hAnsiTheme="majorHAnsi" w:cstheme="majorBidi"/>
+          <w:color w:val="2F5496" w:themeColor="accent1" w:themeShade="BF"/>
+          <w:sz w:val="26"/>
+          <w:szCs w:val="26"/>
+        </w:rPr>
+      </w:pPr>
+      <w:r>
+        <w:br w:type="page"/>
+      </w:r>
+    </w:p>
+    <w:p>
+      <w:pPr>
+        <w:pStyle w:val="Heading2"/>
+      </w:pPr>
+      <w:bookmarkStart w:id="61" w:name="_Measuring_a_System"/>
+      <w:bookmarkStart w:id="62" w:name="_Enabling_Software_Timestamping"/>
+      <w:bookmarkStart w:id="63" w:name="_Toc510687740"/>
+      <w:bookmarkEnd w:id="61"/>
+      <w:bookmarkEnd w:id="62"/>
+      <w:r>
+        <w:lastRenderedPageBreak/>
+        <w:t>Enabling Software Timestamping</w:t>
+      </w:r>
+      <w:bookmarkEnd w:id="63"/>
+    </w:p>
+    <w:p>
+      <w:r>
+        <w:t xml:space="preserve">One additional feature to further increase your time accuracy, is by enabling software timestamping.  This feature calculates the delay added to </w:t>
+      </w:r>
+      <w:r>
+        <w:t>a time sample by the networking stack (excluding the miniport).</w:t>
+      </w:r>
+      <w:r>
+        <w:t xml:space="preserve">  You enable this setting for each NIC processing the packets.  </w:t>
+      </w:r>
+    </w:p>
+    <w:p>
+      <w:r>
+        <w:rPr>
+          <w:b/>
+        </w:rPr>
+        <w:t>Note:</w:t>
+      </w:r>
+      <w:r>
+        <w:t xml:space="preserve"> This feature is not enabled by the </w:t>
+      </w:r>
+      <w:r>
+        <w:rPr>
+          <w:b/>
+        </w:rPr>
+        <w:t>HighAccuracyConfig</w:t>
+      </w:r>
+      <w:r>
+        <w:t xml:space="preserve"> scripts provided with this guide.</w:t>
+      </w:r>
+    </w:p>
+    <w:p>
+      <w:r>
+        <w:rPr>
+          <w:b/>
+        </w:rPr>
+        <w:t>To enable software timestamping:</w:t>
+      </w:r>
+      <w:r>
+        <w:rPr>
+          <w:b/>
+        </w:rPr>
+        <w:t xml:space="preserve"> </w:t>
+      </w:r>
+      <w:r>
+        <w:t xml:space="preserve">Please refer to the </w:t>
+      </w:r>
+      <w:hyperlink r:id="rId30" w:history="1">
+        <w:r>
+          <w:rPr>
+            <w:rStyle w:val="Hyperlink"/>
+          </w:rPr>
+          <w:t>Software Timestamping Validation Guide</w:t>
+        </w:r>
+      </w:hyperlink>
+      <w:r>
+        <w:t xml:space="preserve"> </w:t>
+      </w:r>
+    </w:p>
+    <w:p>
+      <w:pPr>
+        <w:pStyle w:val="Heading2"/>
+      </w:pPr>
+      <w:bookmarkStart w:id="64" w:name="_Toc510687741"/>
+      <w:r>
+        <w:t>Measuring a System Under Test</w:t>
+      </w:r>
+      <w:bookmarkEnd w:id="64"/>
+    </w:p>
+    <w:p>
+      <w:pPr>
+        <w:tabs>
+          <w:tab w:val="left" w:pos="8799"/>
+        </w:tabs>
+        <w:jc w:val="both"/>
+        <w:rPr>
+          <w:sz w:val="20"/>
+          <w:szCs w:val="20"/>
+        </w:rPr>
+      </w:pPr>
+      <w:r>
+        <w:rPr>
+          <w:sz w:val="20"/>
+          <w:szCs w:val="20"/>
+        </w:rPr>
+        <w:t>In general, to validate the accuracy and stability, frequent samples are taken over long periods to determine the accuracy.  The longer tests are run, the better the data will be.  It’s recommended to run for a minimum of 24 hours, and preferably longer</w:t>
+      </w:r>
+      <w:r>
+        <w:rPr>
+          <w:sz w:val="20"/>
+          <w:szCs w:val="20"/>
+        </w:rPr>
+        <w:t>.</w:t>
+      </w:r>
+    </w:p>
+    <w:p>
+      <w:pPr>
+        <w:tabs>
+          <w:tab w:val="left" w:pos="8799"/>
+        </w:tabs>
+        <w:jc w:val="both"/>
+        <w:rPr>
+          <w:sz w:val="20"/>
+          <w:szCs w:val="20"/>
+        </w:rPr>
+      </w:pPr>
+      <w:r>
+        <w:rPr>
+          <w:sz w:val="20"/>
+          <w:szCs w:val="20"/>
+        </w:rPr>
+        <w:t>A simple test requires three systems.  The System Under Test (SUT), the high accuracy reference clock (REF), and the observation machine (</w:t>
+      </w:r>
+      <w:r>
+        <w:rPr>
+          <w:sz w:val="20"/>
+          <w:szCs w:val="20"/>
+        </w:rPr>
+        <w:t>OBS).  From the OBS you will measure the SUT and the REF simultaneously</w:t>
+      </w:r>
+      <w:r>
+        <w:rPr>
+          <w:sz w:val="20"/>
+          <w:szCs w:val="20"/>
+        </w:rPr>
+        <w:t xml:space="preserve">.  The data from the SUT is then </w:t>
+      </w:r>
+      <w:r>
+        <w:rPr>
+          <w:sz w:val="20"/>
+          <w:szCs w:val="20"/>
+        </w:rPr>
+        <w:t xml:space="preserve">compared </w:t>
+      </w:r>
+      <w:r>
+        <w:rPr>
+          <w:sz w:val="20"/>
+          <w:szCs w:val="20"/>
+        </w:rPr>
+        <w:t xml:space="preserve">against the data from the REF.  </w:t>
+      </w:r>
+      <w:r>
+        <w:rPr>
+          <w:sz w:val="20"/>
+          <w:szCs w:val="20"/>
+        </w:rPr>
+        <w:t>Si</w:t>
+      </w:r>
+      <w:bookmarkStart w:id="65" w:name="_GoBack"/>
+      <w:bookmarkEnd w:id="65"/>
+      <w:r>
+        <w:rPr>
+          <w:sz w:val="20"/>
+          <w:szCs w:val="20"/>
+        </w:rPr>
+        <w:t xml:space="preserve">nce the network will affect the measurements, you want to minimize the number of hops when collecting the data.  Ideally both the SUT and </w:t>
+      </w:r>
+      <w:r>
+        <w:rPr>
+          <w:sz w:val="20"/>
+          <w:szCs w:val="20"/>
+        </w:rPr>
+        <w:t>REF</w:t>
+      </w:r>
+      <w:r>
+        <w:rPr>
+          <w:sz w:val="20"/>
+          <w:szCs w:val="20"/>
+        </w:rPr>
+        <w:t xml:space="preserve"> clock are located near each other on your network.</w:t>
+      </w:r>
+    </w:p>
+    <w:p>
+      <w:pPr>
+        <w:tabs>
+          <w:tab w:val="left" w:pos="8799"/>
+        </w:tabs>
+        <w:jc w:val="both"/>
+        <w:rPr>
+          <w:rStyle w:val="Emphasis"/>
+          <w:i w:val="0"/>
+        </w:rPr>
+      </w:pPr>
+      <w:r>
+        <w:rPr>
+          <w:b/>
+          <w:sz w:val="20"/>
+          <w:szCs w:val="20"/>
+        </w:rPr>
+        <w:t>Note</w:t>
+      </w:r>
+      <w:r>
+        <w:rPr>
+          <w:sz w:val="20"/>
+          <w:szCs w:val="20"/>
+        </w:rPr>
+        <w:t>: Following configuration of the SUT for high accuracy</w:t>
+      </w:r>
+      <w:r>
+        <w:rPr>
+          <w:sz w:val="20"/>
+          <w:szCs w:val="20"/>
+        </w:rPr>
+        <w:t xml:space="preserve"> </w:t>
+      </w:r>
+      <w:r>
+        <w:rPr>
+          <w:sz w:val="20"/>
+          <w:szCs w:val="20"/>
+        </w:rPr>
+        <w:t xml:space="preserve">the Windows Time service </w:t>
+      </w:r>
+      <w:r>
+        <w:rPr>
+          <w:sz w:val="20"/>
+          <w:szCs w:val="20"/>
+        </w:rPr>
+        <w:t xml:space="preserve">takes time to </w:t>
+      </w:r>
+      <w:r>
+        <w:rPr>
+          <w:sz w:val="20"/>
+          <w:szCs w:val="20"/>
+        </w:rPr>
+        <w:t>discipline the clock</w:t>
+      </w:r>
+      <w:r>
+        <w:rPr>
+          <w:sz w:val="20"/>
+          <w:szCs w:val="20"/>
+        </w:rPr>
+        <w:t xml:space="preserve">.  </w:t>
+      </w:r>
+      <w:r>
+        <w:rPr>
+          <w:sz w:val="20"/>
+          <w:szCs w:val="20"/>
+        </w:rPr>
+        <w:t>W</w:t>
+      </w:r>
+      <w:r>
+        <w:rPr>
+          <w:sz w:val="20"/>
+          <w:szCs w:val="20"/>
+        </w:rPr>
+        <w:t>e</w:t>
+      </w:r>
+      <w:r>
+        <w:rPr>
+          <w:sz w:val="20"/>
+          <w:szCs w:val="20"/>
+        </w:rPr>
+        <w:t xml:space="preserve"> recommend waiting 2 – 4 hours </w:t>
+      </w:r>
+      <w:r>
+        <w:rPr>
+          <w:sz w:val="20"/>
+          <w:szCs w:val="20"/>
+        </w:rPr>
+        <w:t>prior to</w:t>
+      </w:r>
+      <w:r>
+        <w:rPr>
+          <w:sz w:val="20"/>
+          <w:szCs w:val="20"/>
+        </w:rPr>
+        <w:t xml:space="preserve"> </w:t>
+      </w:r>
+      <w:r>
+        <w:rPr>
+          <w:sz w:val="20"/>
+          <w:szCs w:val="20"/>
+        </w:rPr>
+        <w:t>measurement.</w:t>
+      </w:r>
+    </w:p>
     <w:p>
       <w:pPr>
         <w:pStyle w:val="Heading3"/>
       </w:pPr>
-      <w:bookmarkStart w:id="59" w:name="_How_to_observe"/>
-      <w:bookmarkStart w:id="60" w:name="_Toc510514815"/>
-      <w:bookmarkStart w:id="61" w:name="_Toc510687739"/>
-      <w:bookmarkEnd w:id="59"/>
-      <w:r>
-        <w:t>Observing an Exception</w:t>
-      </w:r>
-      <w:bookmarkEnd w:id="60"/>
-      <w:bookmarkEnd w:id="61"/>
-    </w:p>
-    <w:p>
-      <w:r>
-        <w:t>Once a monitor machines is in a problem state, you should see it indicated on the Monitoring mode under the Microsoft Windows Server-&gt;Windows Server Operations System State.  You can view more specifics by selecting a system and right clicking Open-&gt;Health Explorer for Microsoft Windows Server 2016 Datacenter.</w:t>
-      </w:r>
-    </w:p>
-    <w:p>
+      <w:bookmarkStart w:id="66" w:name="_Toc509596671"/>
+      <w:bookmarkStart w:id="67" w:name="_Toc510687742"/>
+      <w:r>
+        <w:t>Measurement Prerequisites</w:t>
+      </w:r>
+      <w:bookmarkEnd w:id="66"/>
+      <w:bookmarkEnd w:id="67"/>
+      <w:r>
+        <w:t xml:space="preserve"> </w:t>
+      </w:r>
+    </w:p>
+    <w:p>
+      <w:pPr>
+        <w:rPr>
+          <w:sz w:val="20"/>
+          <w:szCs w:val="20"/>
+        </w:rPr>
+      </w:pPr>
+      <w:r>
+        <w:rPr>
+          <w:sz w:val="20"/>
+          <w:szCs w:val="20"/>
+        </w:rPr>
+        <w:t>For measurement purposes, we require that the system respond to NTP requests</w:t>
+      </w:r>
+      <w:r>
+        <w:rPr>
+          <w:sz w:val="20"/>
+          <w:szCs w:val="20"/>
+        </w:rPr>
+        <w:t>.  As such, we need to enable the NTP Server on each system being measured.  To do this</w:t>
+      </w:r>
+      <w:r>
+        <w:rPr>
+          <w:sz w:val="20"/>
+          <w:szCs w:val="20"/>
+        </w:rPr>
+        <w:t>:</w:t>
+      </w:r>
+    </w:p>
+    <w:p>
+      <w:pPr>
+        <w:pStyle w:val="ListParagraph"/>
+        <w:numPr>
+          <w:ilvl w:val="0"/>
+          <w:numId w:val="15"/>
+        </w:numPr>
+        <w:rPr>
+          <w:sz w:val="20"/>
+          <w:szCs w:val="20"/>
+        </w:rPr>
+      </w:pPr>
+      <w:r>
+        <w:rPr>
+          <w:sz w:val="20"/>
+          <w:szCs w:val="20"/>
+        </w:rPr>
+        <w:t>High Accuracy Configuration noted earlier in this document</w:t>
+      </w:r>
+    </w:p>
+    <w:p>
+      <w:pPr>
+        <w:pStyle w:val="ListParagraph"/>
+        <w:rPr>
+          <w:sz w:val="20"/>
+          <w:szCs w:val="20"/>
+        </w:rPr>
+      </w:pPr>
+    </w:p>
+    <w:p>
+      <w:pPr>
+        <w:pStyle w:val="ListParagraph"/>
+        <w:numPr>
+          <w:ilvl w:val="0"/>
+          <w:numId w:val="15"/>
+        </w:numPr>
+        <w:rPr>
+          <w:sz w:val="20"/>
+          <w:szCs w:val="20"/>
+        </w:rPr>
+      </w:pPr>
+      <w:r>
+        <w:rPr>
+          <w:sz w:val="20"/>
+          <w:szCs w:val="20"/>
+        </w:rPr>
+        <w:t>Enable the NTP Server Firewall rule</w:t>
+      </w:r>
+      <w:r>
+        <w:rPr>
+          <w:sz w:val="20"/>
+          <w:szCs w:val="20"/>
+        </w:rPr>
+        <w:t xml:space="preserve"> using PowerShell</w:t>
+      </w:r>
+    </w:p>
+    <w:p>
+      <w:pPr>
+        <w:ind w:left="720"/>
+        <w:rPr>
+          <w:b/>
+          <w:sz w:val="20"/>
+          <w:szCs w:val="20"/>
+        </w:rPr>
+      </w:pPr>
+      <w:r>
+        <w:rPr>
+          <w:b/>
+          <w:sz w:val="20"/>
+          <w:szCs w:val="20"/>
+        </w:rPr>
+        <w:t>New-NetFirewallRule -DisplayName "Allow in NTP" -LocalPort 123 -Protocol UDP -Action Allow</w:t>
+      </w:r>
+    </w:p>
+    <w:p>
+      <w:pPr>
+        <w:pStyle w:val="ListParagraph"/>
+        <w:numPr>
+          <w:ilvl w:val="0"/>
+          <w:numId w:val="15"/>
+        </w:numPr>
+        <w:rPr>
+          <w:sz w:val="20"/>
+          <w:szCs w:val="20"/>
+        </w:rPr>
+      </w:pPr>
+      <w:r>
+        <w:rPr>
+          <w:sz w:val="20"/>
+          <w:szCs w:val="20"/>
+        </w:rPr>
+        <w:t xml:space="preserve">Enable the NTP Server so the system can respond to NTP messages using the following </w:t>
+      </w:r>
+      <w:r>
+        <w:rPr>
+          <w:sz w:val="20"/>
+          <w:szCs w:val="20"/>
+        </w:rPr>
+        <w:t xml:space="preserve">three </w:t>
+      </w:r>
+      <w:r>
+        <w:rPr>
+          <w:sz w:val="20"/>
+          <w:szCs w:val="20"/>
+        </w:rPr>
+        <w:t xml:space="preserve">PowerShell </w:t>
+      </w:r>
+      <w:r>
+        <w:rPr>
+          <w:sz w:val="20"/>
+          <w:szCs w:val="20"/>
+        </w:rPr>
+        <w:t>commands</w:t>
+      </w:r>
+      <w:r>
+        <w:rPr>
+          <w:sz w:val="20"/>
+          <w:szCs w:val="20"/>
+        </w:rPr>
+        <w:t>:</w:t>
+      </w:r>
+    </w:p>
+    <w:p>
+      <w:pPr>
+        <w:pStyle w:val="ListParagraph"/>
+        <w:rPr>
+          <w:b/>
+          <w:sz w:val="20"/>
+          <w:szCs w:val="20"/>
+        </w:rPr>
+      </w:pPr>
+    </w:p>
+    <w:p>
+      <w:pPr>
+        <w:pStyle w:val="ListParagraph"/>
+        <w:rPr>
+          <w:b/>
+          <w:sz w:val="20"/>
+          <w:szCs w:val="20"/>
+        </w:rPr>
+      </w:pPr>
+      <w:r>
+        <w:rPr>
+          <w:b/>
+          <w:sz w:val="20"/>
+          <w:szCs w:val="20"/>
+        </w:rPr>
+        <w:t>Set-ItemProperty -Path hklm:\SYSTEM\CurrentControlSet\Services\w32time\TimeProviders\NtpServer -Name Enabled -value 1</w:t>
+      </w:r>
+    </w:p>
+    <w:p>
+      <w:pPr>
+        <w:pStyle w:val="ListParagraph"/>
+        <w:rPr>
+          <w:b/>
+          <w:sz w:val="20"/>
+          <w:szCs w:val="20"/>
+        </w:rPr>
+      </w:pPr>
+    </w:p>
+    <w:p>
+      <w:pPr>
+        <w:pStyle w:val="ListParagraph"/>
+        <w:rPr>
+          <w:b/>
+          <w:sz w:val="20"/>
+          <w:szCs w:val="20"/>
+        </w:rPr>
+      </w:pPr>
+      <w:r>
+        <w:rPr>
+          <w:b/>
+          <w:sz w:val="20"/>
+          <w:szCs w:val="20"/>
+        </w:rPr>
+        <w:t>Restart</w:t>
+      </w:r>
+      <w:r>
+        <w:rPr>
+          <w:b/>
+          <w:sz w:val="20"/>
+          <w:szCs w:val="20"/>
+        </w:rPr>
+        <w:t>-Service W32Time</w:t>
+      </w:r>
+    </w:p>
+    <w:p>
+      <w:pPr>
+        <w:pStyle w:val="ListParagraph"/>
+        <w:rPr>
+          <w:b/>
+          <w:sz w:val="20"/>
+          <w:szCs w:val="20"/>
+        </w:rPr>
+      </w:pPr>
+    </w:p>
+    <w:p>
+      <w:pPr>
+        <w:pStyle w:val="ListParagraph"/>
+        <w:rPr>
+          <w:sz w:val="20"/>
+          <w:szCs w:val="20"/>
+        </w:rPr>
+      </w:pPr>
+      <w:r>
+        <w:rPr>
+          <w:sz w:val="20"/>
+          <w:szCs w:val="20"/>
+        </w:rPr>
+        <w:t xml:space="preserve">NtpOffset </w:t>
+      </w:r>
+      <w:r>
+        <w:rPr>
+          <w:b/>
+          <w:sz w:val="20"/>
+          <w:szCs w:val="20"/>
+        </w:rPr>
+        <w:t>error</w:t>
+      </w:r>
+      <w:r>
+        <w:rPr>
+          <w:b/>
+          <w:sz w:val="20"/>
+          <w:szCs w:val="20"/>
+        </w:rPr>
+        <w:t xml:space="preserve">: </w:t>
+      </w:r>
+      <w:r>
+        <w:rPr>
+          <w:b/>
+          <w:sz w:val="20"/>
+          <w:szCs w:val="20"/>
+        </w:rPr>
+        <w:t>0x800705B4</w:t>
+      </w:r>
+      <w:r>
+        <w:rPr>
+          <w:b/>
+          <w:sz w:val="20"/>
+          <w:szCs w:val="20"/>
+        </w:rPr>
+        <w:t xml:space="preserve"> </w:t>
+      </w:r>
+      <w:r>
+        <w:rPr>
+          <w:sz w:val="20"/>
+          <w:szCs w:val="20"/>
+        </w:rPr>
+        <w:t xml:space="preserve">is an indication that NTP server </w:t>
+      </w:r>
+      <w:r>
+        <w:rPr>
+          <w:sz w:val="20"/>
+          <w:szCs w:val="20"/>
+        </w:rPr>
+        <w:t xml:space="preserve">was not available.  If you are seeing this error </w:t>
+      </w:r>
+      <w:r>
+        <w:rPr>
+          <w:sz w:val="20"/>
+          <w:szCs w:val="20"/>
+        </w:rPr>
+        <w:t>consistently</w:t>
+      </w:r>
+      <w:r>
+        <w:rPr>
+          <w:sz w:val="20"/>
+          <w:szCs w:val="20"/>
+        </w:rPr>
+        <w:t>, it is likely that the NTP Server is not enabled</w:t>
+      </w:r>
+      <w:r>
+        <w:rPr>
+          <w:sz w:val="20"/>
+          <w:szCs w:val="20"/>
+        </w:rPr>
+        <w:t xml:space="preserve"> (</w:t>
+      </w:r>
+      <w:r>
+        <w:rPr>
+          <w:b/>
+          <w:sz w:val="20"/>
+          <w:szCs w:val="20"/>
+        </w:rPr>
+        <w:t>Set-ItemProperty</w:t>
+      </w:r>
+      <w:r>
+        <w:rPr>
+          <w:sz w:val="20"/>
+          <w:szCs w:val="20"/>
+        </w:rPr>
+        <w:t xml:space="preserve"> above requires service restart)</w:t>
+      </w:r>
+      <w:r>
+        <w:rPr>
+          <w:sz w:val="20"/>
+          <w:szCs w:val="20"/>
+        </w:rPr>
+        <w:t>, the firewall</w:t>
+      </w:r>
+      <w:r>
+        <w:rPr>
+          <w:sz w:val="20"/>
+          <w:szCs w:val="20"/>
+        </w:rPr>
+        <w:t xml:space="preserve"> is not allowing the traffic (review Windows Firewall logs), or some physical network related issue is preventing completion of the query (verify consistent ping connectivity).</w:t>
+      </w:r>
+    </w:p>
+    <w:p>
+      <w:pPr>
+        <w:pStyle w:val="ListParagraph"/>
+        <w:rPr>
+          <w:b/>
+          <w:sz w:val="20"/>
+          <w:szCs w:val="20"/>
+        </w:rPr>
+      </w:pPr>
       <w:r>
         <w:rPr>
           <w:noProof/>
         </w:rPr>
-        <w:lastRenderedPageBreak/>
         <w:drawing>
-          <wp:inline distT="0" distB="0" distL="0" distR="0" wp14:anchorId="74DC32C4" wp14:editId="1F096FFC">
-            <wp:extent cx="5824425" cy="2467830"/>
-            <wp:effectExtent l="0" t="0" r="5080" b="8890"/>
-            <wp:docPr id="13" name="Picture 13"/>
-            <wp:cNvGraphicFramePr>
-              <a:graphicFrameLocks xmlns:a="http://schemas.openxmlformats.org/drawingml/2006/main" noChangeAspect="1"/>
-            </wp:cNvGraphicFramePr>
-            <a:graphic xmlns:a="http://schemas.openxmlformats.org/drawingml/2006/main">
-              <a:graphicData uri="http://schemas.openxmlformats.org/drawingml/2006/picture">
-                <pic:pic xmlns:pic="http://schemas.openxmlformats.org/drawingml/2006/picture">
-                  <pic:nvPicPr>
-                    <pic:cNvPr id="1" name=""/>
-                    <pic:cNvPicPr/>
-                  </pic:nvPicPr>
-                  <pic:blipFill>
-                    <a:blip r:embed="rId30"/>
-                    <a:stretch>
-                      <a:fillRect/>
-                    </a:stretch>
-                  </pic:blipFill>
-                  <pic:spPr>
-                    <a:xfrm>
-                      <a:off x="0" y="0"/>
-                      <a:ext cx="5838981" cy="2473998"/>
-                    </a:xfrm>
-                    <a:prstGeom prst="rect">
-                      <a:avLst/>
-                    </a:prstGeom>
-                  </pic:spPr>
-                </pic:pic>
-              </a:graphicData>
-            </a:graphic>
-          </wp:inline>
-        </w:drawing>
-      </w:r>
-    </w:p>
-    <w:p>
-      <w:r>
-        <w:t>You can see more detail by viewing the selecting the Time Accuracy Out of Range rule, and viewing the State Change Events, which show a record of the systems events.</w:t>
-      </w:r>
-    </w:p>
-    <w:p>
-      <w:r>
-        <w:rPr>
-          <w:noProof/>
-        </w:rPr>
-        <w:drawing>
-          <wp:inline distT="0" distB="0" distL="0" distR="0" wp14:anchorId="6162C3CE" wp14:editId="26B1B284">
-            <wp:extent cx="5850427" cy="2500516"/>
+          <wp:inline distT="0" distB="0" distL="0" distR="0" wp14:anchorId="7C62F511" wp14:editId="6DCEC988">
+            <wp:extent cx="4335294" cy="1029305"/>
             <wp:effectExtent l="0" t="0" r="0" b="0"/>
-            <wp:docPr id="14" name="Picture 14"/>
+            <wp:docPr id="11" name="Picture 11"/>
             <wp:cNvGraphicFramePr>
               <a:graphicFrameLocks xmlns:a="http://schemas.openxmlformats.org/drawingml/2006/main" noChangeAspect="1"/>
             </wp:cNvGraphicFramePr>
@@ -7924,7 +8527,7 @@
                   <pic:spPr>
                     <a:xfrm>
                       <a:off x="0" y="0"/>
-                      <a:ext cx="5872549" cy="2509971"/>
+                      <a:ext cx="4360395" cy="1035265"/>
                     </a:xfrm>
                     <a:prstGeom prst="rect">
                       <a:avLst/>
@@ -7940,471 +8543,87 @@
     <w:p>
       <w:pPr>
         <w:rPr>
-          <w:rFonts w:asciiTheme="majorHAnsi" w:eastAsiaTheme="majorEastAsia" w:hAnsiTheme="majorHAnsi" w:cstheme="majorBidi"/>
-          <w:color w:val="2F5496" w:themeColor="accent1" w:themeShade="BF"/>
-          <w:sz w:val="26"/>
-          <w:szCs w:val="26"/>
-        </w:rPr>
-      </w:pPr>
-      <w:r>
-        <w:br w:type="page"/>
-      </w:r>
-    </w:p>
-    <w:p>
-      <w:pPr>
-        <w:pStyle w:val="Heading2"/>
-      </w:pPr>
-      <w:bookmarkStart w:id="62" w:name="_Measuring_a_System"/>
-      <w:bookmarkStart w:id="63" w:name="_Toc510687740"/>
-      <w:bookmarkStart w:id="64" w:name="_Enabling_Software_Timestamping"/>
-      <w:bookmarkEnd w:id="62"/>
-      <w:bookmarkEnd w:id="64"/>
-      <w:r>
+          <w:sz w:val="20"/>
+          <w:szCs w:val="20"/>
+        </w:rPr>
+      </w:pPr>
+      <w:r>
+        <w:rPr>
+          <w:sz w:val="20"/>
+          <w:szCs w:val="20"/>
+        </w:rPr>
         <w:lastRenderedPageBreak/>
-        <w:t>Enabling Software Timestamping</w:t>
-      </w:r>
-      <w:bookmarkEnd w:id="63"/>
-    </w:p>
-    <w:p>
-      <w:r>
-        <w:t xml:space="preserve">One additional feature to further increase your time accuracy, is by enabling software timestamping.  This feature calculates the delay added to </w:t>
-      </w:r>
-      <w:r>
-        <w:t>a time sample by the networking stack (excluding the miniport).</w:t>
-      </w:r>
-      <w:r>
-        <w:t xml:space="preserve">  </w:t>
-      </w:r>
-      <w:r>
-        <w:t xml:space="preserve">You enable this setting for each NIC processing the packets.  </w:t>
-      </w:r>
-    </w:p>
-    <w:p>
+        <w:t>Alternatively</w:t>
+      </w:r>
+      <w:r>
+        <w:rPr>
+          <w:sz w:val="20"/>
+          <w:szCs w:val="20"/>
+        </w:rPr>
+        <w:t>,</w:t>
+      </w:r>
+      <w:r>
+        <w:rPr>
+          <w:sz w:val="20"/>
+          <w:szCs w:val="20"/>
+        </w:rPr>
+        <w:t xml:space="preserve"> you may choose to use the </w:t>
+      </w:r>
       <w:r>
         <w:rPr>
           <w:b/>
-        </w:rPr>
-        <w:t>Note</w:t>
-      </w:r>
-      <w:r>
-        <w:t>: Software timestamping was first released in RS4</w:t>
-      </w:r>
-      <w:r>
-        <w:t>.  It is not available in earlier releases.</w:t>
-      </w:r>
-    </w:p>
-    <w:p>
+          <w:sz w:val="20"/>
+          <w:szCs w:val="20"/>
+        </w:rPr>
+        <w:t>HighAccuracyConfig.ps1</w:t>
+      </w:r>
+      <w:r>
+        <w:rPr>
+          <w:sz w:val="20"/>
+          <w:szCs w:val="20"/>
+        </w:rPr>
+        <w:t xml:space="preserve"> </w:t>
+      </w:r>
+      <w:r>
+        <w:rPr>
+          <w:sz w:val="20"/>
+          <w:szCs w:val="20"/>
+        </w:rPr>
+        <w:t xml:space="preserve">script </w:t>
+      </w:r>
+      <w:r>
+        <w:rPr>
+          <w:sz w:val="20"/>
+          <w:szCs w:val="20"/>
+        </w:rPr>
+        <w:t xml:space="preserve">provided </w:t>
+      </w:r>
+      <w:r>
+        <w:rPr>
+          <w:sz w:val="20"/>
+          <w:szCs w:val="20"/>
+        </w:rPr>
+        <w:t>with this</w:t>
+      </w:r>
+      <w:r>
+        <w:rPr>
+          <w:sz w:val="20"/>
+          <w:szCs w:val="20"/>
+        </w:rPr>
+        <w:t xml:space="preserve">.  If you choose to use the HighAccuracyConfig, please verify that the tests report that </w:t>
+      </w:r>
       <w:r>
         <w:rPr>
           <w:b/>
-        </w:rPr>
-        <w:t>Note:</w:t>
-      </w:r>
-      <w:r>
-        <w:t xml:space="preserve"> This feature is not enabled by the </w:t>
-      </w:r>
-      <w:r>
-        <w:rPr>
-          <w:b/>
-        </w:rPr>
-        <w:t>HighAccuracyConfig</w:t>
-      </w:r>
-      <w:r>
-        <w:t xml:space="preserve"> scripts provided with this guide.</w:t>
-      </w:r>
-    </w:p>
-    <w:p>
-      <w:pPr>
-        <w:rPr>
-          <w:b/>
-        </w:rPr>
-      </w:pPr>
-      <w:r>
-        <w:rPr>
-          <w:b/>
-        </w:rPr>
-        <w:t>To enable software timestamping</w:t>
-      </w:r>
-      <w:r>
-        <w:rPr>
-          <w:b/>
-        </w:rPr>
-        <w:t>:</w:t>
-      </w:r>
-    </w:p>
-    <w:p>
-      <w:pPr>
-        <w:pStyle w:val="ListParagraph"/>
-        <w:numPr>
-          <w:ilvl w:val="0"/>
-          <w:numId w:val="19"/>
-        </w:numPr>
-        <w:spacing w:after="0" w:line="240" w:lineRule="auto"/>
-        <w:contextualSpacing w:val="0"/>
-      </w:pPr>
-      <w:r>
-        <w:t xml:space="preserve">Discover the list of available NICs from the registry.  </w:t>
-      </w:r>
-    </w:p>
-    <w:p>
-      <w:pPr>
-        <w:spacing w:after="0" w:line="240" w:lineRule="auto"/>
-      </w:pPr>
-    </w:p>
-    <w:p>
-      <w:pPr>
-        <w:spacing w:after="0" w:line="240" w:lineRule="auto"/>
-        <w:ind w:left="1080"/>
-      </w:pPr>
-      <w:r>
-        <w:t>$d = dir "</w:t>
-      </w:r>
-      <w:r>
-        <w:t>HKLM</w:t>
-      </w:r>
-      <w:r>
-        <w:t>:\SYSTEM\CurrentControlSet\Control\Class\{4d36e972-e325-11ce-bfc1-08002be10318}"</w:t>
-      </w:r>
-      <w:r>
-        <w:t xml:space="preserve"> -ErrorAction SilentlyContinue</w:t>
-      </w:r>
-    </w:p>
-    <w:p>
-      <w:pPr>
-        <w:spacing w:after="0" w:line="240" w:lineRule="auto"/>
-        <w:ind w:left="720"/>
-      </w:pPr>
-    </w:p>
-    <w:p>
-      <w:pPr>
-        <w:pStyle w:val="ListParagraph"/>
-        <w:numPr>
-          <w:ilvl w:val="0"/>
-          <w:numId w:val="19"/>
-        </w:numPr>
-        <w:spacing w:after="0" w:line="240" w:lineRule="auto"/>
-        <w:contextualSpacing w:val="0"/>
-      </w:pPr>
-      <w:r>
-        <w:t>L</w:t>
-      </w:r>
-      <w:r>
-        <w:t>ist</w:t>
-      </w:r>
-      <w:r>
-        <w:t xml:space="preserve"> </w:t>
-      </w:r>
-      <w:r>
-        <w:t xml:space="preserve">each </w:t>
-      </w:r>
-      <w:r>
-        <w:t xml:space="preserve">NIC entry in the registry </w:t>
-      </w:r>
-      <w:r>
-        <w:t xml:space="preserve">with the </w:t>
-      </w:r>
-      <w:r>
-        <w:t>d</w:t>
-      </w:r>
-      <w:r>
-        <w:t xml:space="preserve">river </w:t>
-      </w:r>
-      <w:r>
-        <w:t>d</w:t>
-      </w:r>
-      <w:r>
-        <w:t>escription which you can use to identify the NICs you wish to enable.</w:t>
-      </w:r>
-    </w:p>
-    <w:p>
-      <w:pPr>
-        <w:spacing w:after="0" w:line="240" w:lineRule="auto"/>
-        <w:ind w:left="360" w:firstLine="720"/>
-      </w:pPr>
-    </w:p>
-    <w:p>
-      <w:pPr>
-        <w:spacing w:after="0" w:line="240" w:lineRule="auto"/>
-        <w:ind w:left="360" w:firstLine="720"/>
-      </w:pPr>
-      <w:r>
-        <w:t xml:space="preserve">$d | foreach </w:t>
-      </w:r>
-      <w:proofErr w:type="gramStart"/>
-      <w:r>
-        <w:t>{ echo</w:t>
-      </w:r>
-      <w:proofErr w:type="gramEnd"/>
-      <w:r>
-        <w:t xml:space="preserve"> ($_.Name + " " + $_.GetValue("DriverDesc")) }</w:t>
-      </w:r>
-    </w:p>
-    <w:p>
-      <w:pPr>
-        <w:spacing w:after="0" w:line="240" w:lineRule="auto"/>
-        <w:ind w:left="360" w:firstLine="720"/>
-      </w:pPr>
-    </w:p>
-    <w:p>
-      <w:pPr>
-        <w:spacing w:after="0" w:line="240" w:lineRule="auto"/>
-        <w:ind w:left="1080"/>
-      </w:pPr>
-      <w:r>
-        <w:t>Note: On physical systems, the list may be large.  You only need to enable timestamping on the NIC processing the data.</w:t>
-      </w:r>
-    </w:p>
-    <w:p>
-      <w:pPr>
-        <w:pStyle w:val="ListParagraph"/>
-        <w:spacing w:after="0" w:line="240" w:lineRule="auto"/>
-        <w:ind w:left="1080"/>
-        <w:contextualSpacing w:val="0"/>
-      </w:pPr>
-    </w:p>
-    <w:p>
-      <w:pPr>
-        <w:pStyle w:val="ListParagraph"/>
-        <w:numPr>
-          <w:ilvl w:val="0"/>
-          <w:numId w:val="19"/>
-        </w:numPr>
-        <w:spacing w:after="0" w:line="240" w:lineRule="auto"/>
-        <w:contextualSpacing w:val="0"/>
-      </w:pPr>
-      <w:r>
-        <w:t>A</w:t>
-      </w:r>
-      <w:r>
-        <w:t xml:space="preserve">dd a </w:t>
-      </w:r>
-      <w:proofErr w:type="gramStart"/>
-      <w:r>
-        <w:t>DWORD SoftwareTimestampSettings, and</w:t>
-      </w:r>
-      <w:proofErr w:type="gramEnd"/>
-      <w:r>
-        <w:t xml:space="preserve"> set it to 5.  In </w:t>
-      </w:r>
-      <w:r>
-        <w:t xml:space="preserve">this </w:t>
-      </w:r>
-      <w:r>
-        <w:t xml:space="preserve">example, I’m configuring </w:t>
-      </w:r>
-      <w:r>
-        <w:rPr>
-          <w:b/>
-        </w:rPr>
-        <w:t>0001</w:t>
-      </w:r>
-      <w:r>
-        <w:t>, but your system configuration might be different.</w:t>
-      </w:r>
-    </w:p>
-    <w:p>
-      <w:pPr>
-        <w:pStyle w:val="ListParagraph"/>
-        <w:spacing w:after="0" w:line="240" w:lineRule="auto"/>
-        <w:ind w:left="1080"/>
-        <w:contextualSpacing w:val="0"/>
-      </w:pPr>
-    </w:p>
-    <w:p>
-      <w:pPr>
-        <w:spacing w:after="0" w:line="240" w:lineRule="auto"/>
-        <w:ind w:left="1080"/>
-      </w:pPr>
-      <w:r>
-        <w:t>S</w:t>
-      </w:r>
-      <w:r>
-        <w:t>et-</w:t>
-      </w:r>
-      <w:r>
-        <w:t>I</w:t>
-      </w:r>
-      <w:r>
-        <w:t>temproperty "HKLM:\SYSTEM\CurrentControlSet\Control\Class\{4d36e972-e325-11ce-bfc1-08002be</w:t>
-      </w:r>
-      <w:proofErr w:type="gramStart"/>
-      <w:r>
-        <w:t>10318}\</w:t>
-      </w:r>
-      <w:proofErr w:type="gramEnd"/>
-      <w:r>
-        <w:rPr>
-          <w:b/>
-          <w:sz w:val="26"/>
-          <w:szCs w:val="26"/>
-        </w:rPr>
-        <w:t>0001</w:t>
-      </w:r>
-      <w:r>
-        <w:t>" SoftwareTimestampSettings 5</w:t>
-      </w:r>
-    </w:p>
-    <w:p/>
-    <w:p>
-      <w:pPr>
-        <w:pStyle w:val="Heading2"/>
-      </w:pPr>
-      <w:bookmarkStart w:id="65" w:name="_Toc510687741"/>
-      <w:r>
-        <w:t>Measuring a System Under Test</w:t>
-      </w:r>
-      <w:bookmarkEnd w:id="65"/>
-    </w:p>
-    <w:p>
-      <w:pPr>
-        <w:tabs>
-          <w:tab w:val="left" w:pos="8799"/>
-        </w:tabs>
-        <w:jc w:val="both"/>
-        <w:rPr>
-          <w:sz w:val="20"/>
-          <w:szCs w:val="20"/>
-        </w:rPr>
-      </w:pPr>
-      <w:r>
-        <w:rPr>
-          <w:sz w:val="20"/>
-          <w:szCs w:val="20"/>
-        </w:rPr>
-        <w:t>In general, to validate the accuracy and stability, frequent samples are taken over long periods to determine the accuracy.  The longer tests are run, the better the data will be.  It’s recommended to run for a minimum of 24 hours, and preferably longer</w:t>
-      </w:r>
-      <w:r>
-        <w:rPr>
-          <w:sz w:val="20"/>
-          <w:szCs w:val="20"/>
-        </w:rPr>
-        <w:t>.</w:t>
-      </w:r>
-    </w:p>
-    <w:p>
-      <w:pPr>
-        <w:tabs>
-          <w:tab w:val="left" w:pos="8799"/>
-        </w:tabs>
-        <w:jc w:val="both"/>
-        <w:rPr>
-          <w:sz w:val="20"/>
-          <w:szCs w:val="20"/>
-        </w:rPr>
-      </w:pPr>
-      <w:r>
-        <w:rPr>
-          <w:sz w:val="20"/>
-          <w:szCs w:val="20"/>
-        </w:rPr>
-        <w:t>A simple test requires three systems.  The System Under Test (SUT), the high accuracy reference clock (REF), and the observation machine (</w:t>
-      </w:r>
-      <w:r>
-        <w:rPr>
-          <w:sz w:val="20"/>
-          <w:szCs w:val="20"/>
-        </w:rPr>
-        <w:t>OBS).  From the OBS you will measure the SUT and the REF simultaneously</w:t>
-      </w:r>
-      <w:r>
-        <w:rPr>
-          <w:sz w:val="20"/>
-          <w:szCs w:val="20"/>
-        </w:rPr>
-        <w:t xml:space="preserve">.  The data from the SUT is then </w:t>
-      </w:r>
-      <w:r>
-        <w:rPr>
-          <w:sz w:val="20"/>
-          <w:szCs w:val="20"/>
-        </w:rPr>
-        <w:t xml:space="preserve">compared </w:t>
-      </w:r>
-      <w:r>
-        <w:rPr>
-          <w:sz w:val="20"/>
-          <w:szCs w:val="20"/>
-        </w:rPr>
-        <w:t xml:space="preserve">against the data from the REF.  </w:t>
-      </w:r>
-      <w:r>
-        <w:rPr>
-          <w:sz w:val="20"/>
-          <w:szCs w:val="20"/>
-        </w:rPr>
-        <w:t xml:space="preserve">Since the network will affect the measurements, you want to minimize the number of hops when collecting the data.  Ideally both the SUT and </w:t>
-      </w:r>
-      <w:r>
-        <w:rPr>
-          <w:sz w:val="20"/>
-          <w:szCs w:val="20"/>
-        </w:rPr>
-        <w:t>REF</w:t>
-      </w:r>
-      <w:r>
-        <w:rPr>
-          <w:sz w:val="20"/>
-          <w:szCs w:val="20"/>
-        </w:rPr>
-        <w:t xml:space="preserve"> clock are located near each other on your network.</w:t>
-      </w:r>
-    </w:p>
-    <w:p>
-      <w:pPr>
-        <w:tabs>
-          <w:tab w:val="left" w:pos="8799"/>
-        </w:tabs>
-        <w:jc w:val="both"/>
-        <w:rPr>
-          <w:rStyle w:val="Emphasis"/>
-          <w:i w:val="0"/>
-        </w:rPr>
-      </w:pPr>
-      <w:r>
-        <w:rPr>
-          <w:b/>
-          <w:sz w:val="20"/>
-          <w:szCs w:val="20"/>
-        </w:rPr>
-        <w:t>Note</w:t>
-      </w:r>
-      <w:r>
-        <w:rPr>
-          <w:sz w:val="20"/>
-          <w:szCs w:val="20"/>
-        </w:rPr>
-        <w:t>: Following configuration of the SUT for high accuracy</w:t>
-      </w:r>
-      <w:r>
-        <w:rPr>
-          <w:sz w:val="20"/>
-          <w:szCs w:val="20"/>
-        </w:rPr>
-        <w:t xml:space="preserve"> </w:t>
-      </w:r>
-      <w:r>
-        <w:rPr>
-          <w:sz w:val="20"/>
-          <w:szCs w:val="20"/>
-        </w:rPr>
-        <w:t xml:space="preserve">the Windows Time service </w:t>
-      </w:r>
-      <w:r>
-        <w:rPr>
-          <w:sz w:val="20"/>
-          <w:szCs w:val="20"/>
-        </w:rPr>
-        <w:t xml:space="preserve">takes time to </w:t>
-      </w:r>
-      <w:r>
-        <w:rPr>
-          <w:sz w:val="20"/>
-          <w:szCs w:val="20"/>
-        </w:rPr>
-        <w:t>discipline the clock</w:t>
-      </w:r>
-      <w:r>
-        <w:rPr>
+          <w:i/>
+          <w:sz w:val="20"/>
+          <w:szCs w:val="20"/>
+        </w:rPr>
+        <w:t>Prerequisites met: Ready to gather data</w:t>
+      </w:r>
+      <w:r>
+        <w:rPr>
+          <w:i/>
           <w:sz w:val="20"/>
           <w:szCs w:val="20"/>
         </w:rPr>
@@ -8415,401 +8634,43 @@
           <w:sz w:val="20"/>
           <w:szCs w:val="20"/>
         </w:rPr>
-        <w:t>W</w:t>
-      </w:r>
-      <w:r>
-        <w:rPr>
-          <w:sz w:val="20"/>
-          <w:szCs w:val="20"/>
-        </w:rPr>
-        <w:t>e</w:t>
-      </w:r>
-      <w:r>
-        <w:rPr>
-          <w:sz w:val="20"/>
-          <w:szCs w:val="20"/>
-        </w:rPr>
-        <w:t xml:space="preserve"> recommend waiting 2 – 4 hours </w:t>
-      </w:r>
-      <w:r>
-        <w:rPr>
-          <w:sz w:val="20"/>
-          <w:szCs w:val="20"/>
-        </w:rPr>
-        <w:t>prior to</w:t>
-      </w:r>
-      <w:r>
-        <w:rPr>
-          <w:sz w:val="20"/>
-          <w:szCs w:val="20"/>
-        </w:rPr>
-        <w:t xml:space="preserve"> </w:t>
-      </w:r>
-      <w:r>
-        <w:rPr>
-          <w:sz w:val="20"/>
-          <w:szCs w:val="20"/>
-        </w:rPr>
-        <w:t>measurement.</w:t>
-      </w:r>
-    </w:p>
-    <w:p>
-      <w:pPr>
-        <w:pStyle w:val="Heading3"/>
-      </w:pPr>
-      <w:bookmarkStart w:id="66" w:name="_Toc509596671"/>
-      <w:bookmarkStart w:id="67" w:name="_Toc510687742"/>
-      <w:r>
-        <w:t>Measurement Prerequisites</w:t>
-      </w:r>
-      <w:bookmarkEnd w:id="66"/>
-      <w:bookmarkEnd w:id="67"/>
-      <w:r>
-        <w:t xml:space="preserve"> </w:t>
-      </w:r>
-    </w:p>
-    <w:p>
-      <w:pPr>
-        <w:rPr>
-          <w:sz w:val="20"/>
-          <w:szCs w:val="20"/>
-        </w:rPr>
-      </w:pPr>
-      <w:r>
-        <w:rPr>
-          <w:sz w:val="20"/>
-          <w:szCs w:val="20"/>
-        </w:rPr>
-        <w:t>For measurement purposes, we require that the system respond to NTP requests</w:t>
-      </w:r>
-      <w:r>
-        <w:rPr>
-          <w:sz w:val="20"/>
-          <w:szCs w:val="20"/>
-        </w:rPr>
-        <w:t>.  As such, we need to enable the NTP Server on each system being measured.  To do this</w:t>
-      </w:r>
-      <w:r>
-        <w:rPr>
-          <w:sz w:val="20"/>
-          <w:szCs w:val="20"/>
-        </w:rPr>
-        <w:t>:</w:t>
-      </w:r>
-    </w:p>
-    <w:p>
-      <w:pPr>
-        <w:pStyle w:val="ListParagraph"/>
-        <w:numPr>
-          <w:ilvl w:val="0"/>
-          <w:numId w:val="15"/>
-        </w:numPr>
-        <w:rPr>
-          <w:sz w:val="20"/>
-          <w:szCs w:val="20"/>
-        </w:rPr>
-      </w:pPr>
-      <w:r>
-        <w:rPr>
-          <w:sz w:val="20"/>
-          <w:szCs w:val="20"/>
-        </w:rPr>
-        <w:t>High Accuracy Configuration noted earlier in this document</w:t>
-      </w:r>
-    </w:p>
-    <w:p>
-      <w:pPr>
-        <w:pStyle w:val="ListParagraph"/>
-        <w:rPr>
-          <w:sz w:val="20"/>
-          <w:szCs w:val="20"/>
-        </w:rPr>
-      </w:pPr>
-    </w:p>
-    <w:p>
-      <w:pPr>
-        <w:pStyle w:val="ListParagraph"/>
-        <w:numPr>
-          <w:ilvl w:val="0"/>
-          <w:numId w:val="15"/>
-        </w:numPr>
-        <w:rPr>
-          <w:sz w:val="20"/>
-          <w:szCs w:val="20"/>
-        </w:rPr>
-      </w:pPr>
-      <w:r>
-        <w:rPr>
-          <w:sz w:val="20"/>
-          <w:szCs w:val="20"/>
-        </w:rPr>
-        <w:t>Enable the NTP Server Firewall rule</w:t>
-      </w:r>
-      <w:r>
-        <w:rPr>
-          <w:sz w:val="20"/>
-          <w:szCs w:val="20"/>
-        </w:rPr>
-        <w:t xml:space="preserve"> using PowerShell</w:t>
-      </w:r>
-    </w:p>
-    <w:p>
-      <w:pPr>
-        <w:ind w:left="720"/>
-        <w:rPr>
-          <w:b/>
-          <w:sz w:val="20"/>
-          <w:szCs w:val="20"/>
-        </w:rPr>
-      </w:pPr>
-      <w:r>
-        <w:rPr>
-          <w:b/>
-          <w:sz w:val="20"/>
-          <w:szCs w:val="20"/>
-        </w:rPr>
-        <w:t>New-NetFirewallRule -DisplayName "Allow in NTP" -LocalPort 123 -Protocol UDP -Action Allow</w:t>
-      </w:r>
-    </w:p>
-    <w:p>
-      <w:pPr>
-        <w:pStyle w:val="ListParagraph"/>
-        <w:numPr>
-          <w:ilvl w:val="0"/>
-          <w:numId w:val="15"/>
-        </w:numPr>
-        <w:rPr>
-          <w:sz w:val="20"/>
-          <w:szCs w:val="20"/>
-        </w:rPr>
-      </w:pPr>
-      <w:r>
-        <w:rPr>
-          <w:sz w:val="20"/>
-          <w:szCs w:val="20"/>
-        </w:rPr>
-        <w:t xml:space="preserve">Enable the NTP Server so the system can respond to NTP messages using the following </w:t>
-      </w:r>
-      <w:r>
-        <w:rPr>
-          <w:sz w:val="20"/>
-          <w:szCs w:val="20"/>
-        </w:rPr>
-        <w:t xml:space="preserve">three </w:t>
-      </w:r>
-      <w:r>
-        <w:rPr>
-          <w:sz w:val="20"/>
-          <w:szCs w:val="20"/>
-        </w:rPr>
-        <w:t xml:space="preserve">PowerShell </w:t>
-      </w:r>
-      <w:r>
-        <w:rPr>
-          <w:sz w:val="20"/>
-          <w:szCs w:val="20"/>
-        </w:rPr>
-        <w:t>commands</w:t>
-      </w:r>
-      <w:r>
-        <w:rPr>
-          <w:sz w:val="20"/>
-          <w:szCs w:val="20"/>
-        </w:rPr>
-        <w:t>:</w:t>
-      </w:r>
-    </w:p>
-    <w:p>
-      <w:pPr>
-        <w:pStyle w:val="ListParagraph"/>
-        <w:rPr>
-          <w:b/>
-          <w:sz w:val="20"/>
-          <w:szCs w:val="20"/>
-        </w:rPr>
-      </w:pPr>
-    </w:p>
-    <w:p>
-      <w:pPr>
-        <w:pStyle w:val="ListParagraph"/>
-        <w:rPr>
-          <w:b/>
-          <w:sz w:val="20"/>
-          <w:szCs w:val="20"/>
-        </w:rPr>
-      </w:pPr>
-      <w:r>
-        <w:rPr>
-          <w:b/>
-          <w:sz w:val="20"/>
-          <w:szCs w:val="20"/>
-        </w:rPr>
-        <w:t>Set-ItemProperty -Path hklm:\SYSTEM\CurrentControlSet\Services\w32time\TimeProviders\NtpServer -Name Enabled -value 1</w:t>
-      </w:r>
-    </w:p>
-    <w:p>
-      <w:pPr>
-        <w:pStyle w:val="ListParagraph"/>
-        <w:rPr>
-          <w:b/>
-          <w:sz w:val="20"/>
-          <w:szCs w:val="20"/>
-        </w:rPr>
-      </w:pPr>
-    </w:p>
-    <w:p>
-      <w:pPr>
-        <w:pStyle w:val="ListParagraph"/>
-        <w:rPr>
-          <w:b/>
-          <w:sz w:val="20"/>
-          <w:szCs w:val="20"/>
-        </w:rPr>
-      </w:pPr>
-      <w:r>
-        <w:rPr>
-          <w:b/>
-          <w:sz w:val="20"/>
-          <w:szCs w:val="20"/>
-        </w:rPr>
-        <w:t>Restart</w:t>
-      </w:r>
-      <w:r>
-        <w:rPr>
-          <w:b/>
-          <w:sz w:val="20"/>
-          <w:szCs w:val="20"/>
-        </w:rPr>
-        <w:t>-Service W32Time</w:t>
-      </w:r>
-    </w:p>
-    <w:p>
-      <w:pPr>
-        <w:pStyle w:val="ListParagraph"/>
-        <w:rPr>
-          <w:b/>
-          <w:sz w:val="20"/>
-          <w:szCs w:val="20"/>
-        </w:rPr>
-      </w:pPr>
-    </w:p>
-    <w:p>
-      <w:pPr>
-        <w:pStyle w:val="ListParagraph"/>
-        <w:rPr>
-          <w:sz w:val="20"/>
-          <w:szCs w:val="20"/>
-        </w:rPr>
-      </w:pPr>
-      <w:r>
-        <w:rPr>
-          <w:sz w:val="20"/>
-          <w:szCs w:val="20"/>
-        </w:rPr>
-        <w:t xml:space="preserve">NtpOffset </w:t>
-      </w:r>
-      <w:r>
-        <w:rPr>
-          <w:b/>
-          <w:sz w:val="20"/>
-          <w:szCs w:val="20"/>
-        </w:rPr>
-        <w:t>error</w:t>
-      </w:r>
-      <w:r>
-        <w:rPr>
-          <w:b/>
-          <w:sz w:val="20"/>
-          <w:szCs w:val="20"/>
-        </w:rPr>
-        <w:t xml:space="preserve">: </w:t>
-      </w:r>
-      <w:r>
-        <w:rPr>
-          <w:b/>
-          <w:sz w:val="20"/>
-          <w:szCs w:val="20"/>
-        </w:rPr>
-        <w:t>0x800705B4</w:t>
-      </w:r>
-      <w:r>
-        <w:rPr>
-          <w:b/>
-          <w:sz w:val="20"/>
-          <w:szCs w:val="20"/>
-        </w:rPr>
-        <w:t xml:space="preserve"> </w:t>
-      </w:r>
-      <w:r>
-        <w:rPr>
-          <w:sz w:val="20"/>
-          <w:szCs w:val="20"/>
-        </w:rPr>
-        <w:t xml:space="preserve">is an indication that NTP server </w:t>
-      </w:r>
-      <w:r>
-        <w:rPr>
-          <w:sz w:val="20"/>
-          <w:szCs w:val="20"/>
-        </w:rPr>
-        <w:t xml:space="preserve">was not available.  If you are seeing this error </w:t>
-      </w:r>
-      <w:r>
-        <w:rPr>
-          <w:sz w:val="20"/>
-          <w:szCs w:val="20"/>
-        </w:rPr>
-        <w:t>consistently</w:t>
-      </w:r>
-      <w:r>
-        <w:rPr>
-          <w:sz w:val="20"/>
-          <w:szCs w:val="20"/>
-        </w:rPr>
-        <w:t>, it is likely that the NTP Server is not enabled</w:t>
-      </w:r>
-      <w:r>
-        <w:rPr>
-          <w:sz w:val="20"/>
-          <w:szCs w:val="20"/>
-        </w:rPr>
-        <w:t xml:space="preserve"> (</w:t>
-      </w:r>
-      <w:r>
-        <w:rPr>
-          <w:b/>
-          <w:sz w:val="20"/>
-          <w:szCs w:val="20"/>
-        </w:rPr>
-        <w:t>Set-ItemProperty</w:t>
-      </w:r>
-      <w:r>
-        <w:rPr>
-          <w:sz w:val="20"/>
-          <w:szCs w:val="20"/>
-        </w:rPr>
-        <w:t xml:space="preserve"> above requires service restart)</w:t>
-      </w:r>
-      <w:r>
-        <w:rPr>
-          <w:sz w:val="20"/>
-          <w:szCs w:val="20"/>
-        </w:rPr>
-        <w:t>, the firewall</w:t>
-      </w:r>
-      <w:r>
-        <w:rPr>
-          <w:sz w:val="20"/>
-          <w:szCs w:val="20"/>
-        </w:rPr>
-        <w:t xml:space="preserve"> is not allowing the traffic (review Windows Firewall logs), or some physical network related issue is preventing completion of the query (verify consistent ping connectivity).</w:t>
-      </w:r>
-    </w:p>
-    <w:p>
-      <w:pPr>
-        <w:pStyle w:val="ListParagraph"/>
-        <w:rPr>
-          <w:b/>
+        <w:t xml:space="preserve">If there is a failure, </w:t>
+      </w:r>
+      <w:r>
+        <w:rPr>
+          <w:sz w:val="20"/>
+          <w:szCs w:val="20"/>
+        </w:rPr>
+        <w:t xml:space="preserve">the tests should indicate a possible reason for the failure.  </w:t>
+      </w:r>
+      <w:r>
+        <w:rPr>
+          <w:sz w:val="20"/>
+          <w:szCs w:val="20"/>
+        </w:rPr>
+        <w:t>Please use the contact information on the title page if you have any questions.</w:t>
+      </w:r>
+    </w:p>
+    <w:p>
+      <w:pPr>
+        <w:rPr>
+          <w:sz w:val="20"/>
+          <w:szCs w:val="20"/>
+        </w:rPr>
+      </w:pPr>
+      <w:r>
+        <w:rPr>
+          <w:sz w:val="20"/>
+          <w:szCs w:val="20"/>
+        </w:rPr>
+        <w:t>To run the HighAccuracyConfig.ps1, extract the folder contents a single folder for example</w:t>
+      </w:r>
+    </w:p>
+    <w:p>
+      <w:pPr>
+        <w:spacing w:after="240"/>
+        <w:ind w:firstLine="720"/>
+        <w:rPr>
           <w:sz w:val="20"/>
           <w:szCs w:val="20"/>
         </w:rPr>
@@ -8819,10 +8680,10 @@
           <w:noProof/>
         </w:rPr>
         <w:drawing>
-          <wp:inline distT="0" distB="0" distL="0" distR="0" wp14:anchorId="7C62F511" wp14:editId="6DCEC988">
-            <wp:extent cx="4335294" cy="1029305"/>
-            <wp:effectExtent l="0" t="0" r="0" b="0"/>
-            <wp:docPr id="11" name="Picture 11"/>
+          <wp:inline distT="0" distB="0" distL="0" distR="0" wp14:anchorId="4F38B1DA" wp14:editId="2BCC26F5">
+            <wp:extent cx="2533068" cy="812151"/>
+            <wp:effectExtent l="0" t="0" r="635" b="7620"/>
+            <wp:docPr id="23" name="Picture 23"/>
             <wp:cNvGraphicFramePr>
               <a:graphicFrameLocks xmlns:a="http://schemas.openxmlformats.org/drawingml/2006/main" noChangeAspect="1"/>
             </wp:cNvGraphicFramePr>
@@ -8842,181 +8703,6 @@
                   <pic:spPr>
                     <a:xfrm>
                       <a:off x="0" y="0"/>
-                      <a:ext cx="4360395" cy="1035265"/>
-                    </a:xfrm>
-                    <a:prstGeom prst="rect">
-                      <a:avLst/>
-                    </a:prstGeom>
-                  </pic:spPr>
-                </pic:pic>
-              </a:graphicData>
-            </a:graphic>
-          </wp:inline>
-        </w:drawing>
-      </w:r>
-    </w:p>
-    <w:p>
-      <w:pPr>
-        <w:rPr>
-          <w:sz w:val="20"/>
-          <w:szCs w:val="20"/>
-        </w:rPr>
-      </w:pPr>
-      <w:r>
-        <w:rPr>
-          <w:sz w:val="20"/>
-          <w:szCs w:val="20"/>
-        </w:rPr>
-        <w:t>Alternatively</w:t>
-      </w:r>
-      <w:r>
-        <w:rPr>
-          <w:sz w:val="20"/>
-          <w:szCs w:val="20"/>
-        </w:rPr>
-        <w:t>,</w:t>
-      </w:r>
-      <w:r>
-        <w:rPr>
-          <w:sz w:val="20"/>
-          <w:szCs w:val="20"/>
-        </w:rPr>
-        <w:t xml:space="preserve"> you may choose to use the </w:t>
-      </w:r>
-      <w:r>
-        <w:rPr>
-          <w:b/>
-          <w:sz w:val="20"/>
-          <w:szCs w:val="20"/>
-        </w:rPr>
-        <w:t>HighAccuracyConfig.ps1</w:t>
-      </w:r>
-      <w:r>
-        <w:rPr>
-          <w:sz w:val="20"/>
-          <w:szCs w:val="20"/>
-        </w:rPr>
-        <w:t xml:space="preserve"> </w:t>
-      </w:r>
-      <w:r>
-        <w:rPr>
-          <w:sz w:val="20"/>
-          <w:szCs w:val="20"/>
-        </w:rPr>
-        <w:t xml:space="preserve">script </w:t>
-      </w:r>
-      <w:r>
-        <w:rPr>
-          <w:sz w:val="20"/>
-          <w:szCs w:val="20"/>
-        </w:rPr>
-        <w:t xml:space="preserve">provided </w:t>
-      </w:r>
-      <w:r>
-        <w:rPr>
-          <w:sz w:val="20"/>
-          <w:szCs w:val="20"/>
-        </w:rPr>
-        <w:t>with this</w:t>
-      </w:r>
-      <w:r>
-        <w:rPr>
-          <w:sz w:val="20"/>
-          <w:szCs w:val="20"/>
-        </w:rPr>
-        <w:t xml:space="preserve">.  If you choose to use the HighAccuracyConfig, please verify that the tests report that </w:t>
-      </w:r>
-      <w:r>
-        <w:rPr>
-          <w:b/>
-          <w:i/>
-          <w:sz w:val="20"/>
-          <w:szCs w:val="20"/>
-        </w:rPr>
-        <w:t>Prerequisites met: Ready to gather data</w:t>
-      </w:r>
-      <w:r>
-        <w:rPr>
-          <w:i/>
-          <w:sz w:val="20"/>
-          <w:szCs w:val="20"/>
-        </w:rPr>
-        <w:t xml:space="preserve">.  </w:t>
-      </w:r>
-      <w:r>
-        <w:rPr>
-          <w:sz w:val="20"/>
-          <w:szCs w:val="20"/>
-        </w:rPr>
-        <w:t xml:space="preserve">If there is a failure, </w:t>
-      </w:r>
-      <w:r>
-        <w:rPr>
-          <w:sz w:val="20"/>
-          <w:szCs w:val="20"/>
-        </w:rPr>
-        <w:t xml:space="preserve">the tests should indicate a possible reason for the failure.  </w:t>
-      </w:r>
-      <w:r>
-        <w:rPr>
-          <w:sz w:val="20"/>
-          <w:szCs w:val="20"/>
-        </w:rPr>
-        <w:t>Please use the contact information on the title page if you have any questions.</w:t>
-      </w:r>
-    </w:p>
-    <w:p>
-      <w:pPr>
-        <w:rPr>
-          <w:sz w:val="20"/>
-          <w:szCs w:val="20"/>
-        </w:rPr>
-      </w:pPr>
-      <w:r>
-        <w:rPr>
-          <w:sz w:val="20"/>
-          <w:szCs w:val="20"/>
-        </w:rPr>
-        <w:t>To run the HighAccuracyConfig.ps1, extract the folder contents a single folder for example</w:t>
-      </w:r>
-    </w:p>
-    <w:p>
-      <w:pPr>
-        <w:spacing w:after="240"/>
-        <w:ind w:firstLine="720"/>
-        <w:rPr>
-          <w:sz w:val="20"/>
-          <w:szCs w:val="20"/>
-        </w:rPr>
-      </w:pPr>
-      <w:r>
-        <w:rPr>
-          <w:noProof/>
-        </w:rPr>
-        <w:drawing>
-          <wp:inline distT="0" distB="0" distL="0" distR="0" wp14:anchorId="4F38B1DA" wp14:editId="2BCC26F5">
-            <wp:extent cx="2533068" cy="812151"/>
-            <wp:effectExtent l="0" t="0" r="635" b="7620"/>
-            <wp:docPr id="23" name="Picture 23"/>
-            <wp:cNvGraphicFramePr>
-              <a:graphicFrameLocks xmlns:a="http://schemas.openxmlformats.org/drawingml/2006/main" noChangeAspect="1"/>
-            </wp:cNvGraphicFramePr>
-            <a:graphic xmlns:a="http://schemas.openxmlformats.org/drawingml/2006/main">
-              <a:graphicData uri="http://schemas.openxmlformats.org/drawingml/2006/picture">
-                <pic:pic xmlns:pic="http://schemas.openxmlformats.org/drawingml/2006/picture">
-                  <pic:nvPicPr>
-                    <pic:cNvPr id="1" name=""/>
-                    <pic:cNvPicPr/>
-                  </pic:nvPicPr>
-                  <pic:blipFill>
-                    <a:blip r:embed="rId33"/>
-                    <a:stretch>
-                      <a:fillRect/>
-                    </a:stretch>
-                  </pic:blipFill>
-                  <pic:spPr>
-                    <a:xfrm>
-                      <a:off x="0" y="0"/>
                       <a:ext cx="2563645" cy="821954"/>
                     </a:xfrm>
                     <a:prstGeom prst="rect">
@@ -9073,7 +8759,6 @@
           <w:sz w:val="20"/>
           <w:szCs w:val="20"/>
         </w:rPr>
-        <w:lastRenderedPageBreak/>
         <w:drawing>
           <wp:inline distT="0" distB="0" distL="0" distR="0" wp14:anchorId="7E3BB569" wp14:editId="4FB38524">
             <wp:extent cx="3844835" cy="3806592"/>
@@ -9092,7 +8777,7 @@
                     </pic:cNvPicPr>
                   </pic:nvPicPr>
                   <pic:blipFill>
-                    <a:blip r:embed="rId34" cstate="print">
+                    <a:blip r:embed="rId33" cstate="print">
                       <a:extLst>
                         <a:ext uri="{28A0092B-C50C-407E-A947-70E740481C1C}">
                           <a14:useLocalDpi xmlns:a14="http://schemas.microsoft.com/office/drawing/2010/main" val="0"/>
@@ -9407,25 +9092,23 @@
           <w:sz w:val="20"/>
           <w:szCs w:val="20"/>
         </w:rPr>
-        <w:t>w32tm.exe /stripchart /</w:t>
-      </w:r>
-      <w:proofErr w:type="gramStart"/>
+        <w:t>w32tm.exe /stripchart /computer:SUT1 /rdtsc /period:1 /samples:900 &gt; c:\temp\</w:t>
+      </w:r>
       <w:r>
         <w:rPr>
           <w:b/>
           <w:sz w:val="20"/>
           <w:szCs w:val="20"/>
         </w:rPr>
-        <w:t>computer:SUT</w:t>
-      </w:r>
-      <w:proofErr w:type="gramEnd"/>
+        <w:t>SUT1</w:t>
+      </w:r>
       <w:r>
         <w:rPr>
           <w:b/>
           <w:sz w:val="20"/>
           <w:szCs w:val="20"/>
         </w:rPr>
-        <w:t>1 /rdtsc /period:1 /samples:900 &gt; c:\temp\</w:t>
+        <w:t>.</w:t>
       </w:r>
       <w:r>
         <w:rPr>
@@ -9433,14 +9116,57 @@
           <w:sz w:val="20"/>
           <w:szCs w:val="20"/>
         </w:rPr>
-        <w:t>SUT1</w:t>
-      </w:r>
-      <w:r>
+        <w:t>out</w:t>
+      </w:r>
+    </w:p>
+    <w:p>
+      <w:pPr>
+        <w:ind w:left="720"/>
         <w:rPr>
           <w:b/>
           <w:sz w:val="20"/>
           <w:szCs w:val="20"/>
         </w:rPr>
+      </w:pPr>
+      <w:r>
+        <w:rPr>
+          <w:b/>
+          <w:sz w:val="20"/>
+          <w:szCs w:val="20"/>
+        </w:rPr>
+        <w:lastRenderedPageBreak/>
+        <w:t>w32tm.exe /stripchart /computer:</w:t>
+      </w:r>
+      <w:r>
+        <w:rPr>
+          <w:b/>
+          <w:sz w:val="20"/>
+          <w:szCs w:val="20"/>
+        </w:rPr>
+        <w:t>Ref1</w:t>
+      </w:r>
+      <w:r>
+        <w:rPr>
+          <w:b/>
+          <w:sz w:val="20"/>
+          <w:szCs w:val="20"/>
+        </w:rPr>
+        <w:t xml:space="preserve"> /rdtsc /period:1 /samples:900 &gt; c:\temp\</w:t>
+      </w:r>
+      <w:r>
+        <w:rPr>
+          <w:b/>
+          <w:sz w:val="20"/>
+          <w:szCs w:val="20"/>
+        </w:rPr>
+        <w:t>Ref1</w:t>
+      </w:r>
+      <w:r>
+        <w:rPr>
+          <w:b/>
+          <w:sz w:val="20"/>
+          <w:szCs w:val="20"/>
+        </w:rPr>
         <w:t>.</w:t>
       </w:r>
       <w:r>
@@ -9454,82 +9180,6 @@
     </w:p>
     <w:p>
       <w:pPr>
-        <w:ind w:left="720"/>
-        <w:rPr>
-          <w:b/>
-          <w:sz w:val="20"/>
-          <w:szCs w:val="20"/>
-        </w:rPr>
-      </w:pPr>
-      <w:r>
-        <w:rPr>
-          <w:b/>
-          <w:sz w:val="20"/>
-          <w:szCs w:val="20"/>
-        </w:rPr>
-        <w:t>w32tm.exe /stripchart /</w:t>
-      </w:r>
-      <w:proofErr w:type="gramStart"/>
-      <w:r>
-        <w:rPr>
-          <w:b/>
-          <w:sz w:val="20"/>
-          <w:szCs w:val="20"/>
-        </w:rPr>
-        <w:t>computer:</w:t>
-      </w:r>
-      <w:r>
-        <w:rPr>
-          <w:b/>
-          <w:sz w:val="20"/>
-          <w:szCs w:val="20"/>
-        </w:rPr>
-        <w:t>Ref</w:t>
-      </w:r>
-      <w:proofErr w:type="gramEnd"/>
-      <w:r>
-        <w:rPr>
-          <w:b/>
-          <w:sz w:val="20"/>
-          <w:szCs w:val="20"/>
-        </w:rPr>
-        <w:t>1</w:t>
-      </w:r>
-      <w:r>
-        <w:rPr>
-          <w:b/>
-          <w:sz w:val="20"/>
-          <w:szCs w:val="20"/>
-        </w:rPr>
-        <w:t xml:space="preserve"> /rdtsc /period:1 /samples:900 &gt; c:\temp\</w:t>
-      </w:r>
-      <w:r>
-        <w:rPr>
-          <w:b/>
-          <w:sz w:val="20"/>
-          <w:szCs w:val="20"/>
-        </w:rPr>
-        <w:t>Ref1</w:t>
-      </w:r>
-      <w:r>
-        <w:rPr>
-          <w:b/>
-          <w:sz w:val="20"/>
-          <w:szCs w:val="20"/>
-        </w:rPr>
-        <w:t>.</w:t>
-      </w:r>
-      <w:r>
-        <w:rPr>
-          <w:b/>
-          <w:sz w:val="20"/>
-          <w:szCs w:val="20"/>
-        </w:rPr>
-        <w:t>out</w:t>
-      </w:r>
-    </w:p>
-    <w:p>
-      <w:pPr>
         <w:rPr>
           <w:sz w:val="20"/>
           <w:szCs w:val="20"/>
@@ -9648,7 +9298,7 @@
         </w:rPr>
         <w:t xml:space="preserve">in our </w:t>
       </w:r>
-      <w:hyperlink r:id="rId35" w:history="1">
+      <w:hyperlink r:id="rId34" w:history="1">
         <w:r>
           <w:rPr>
             <w:rStyle w:val="Hyperlink"/>
@@ -9679,7 +9329,7 @@
         </w:rPr>
         <w:t xml:space="preserve">led the </w:t>
       </w:r>
-      <w:hyperlink r:id="rId36" w:history="1">
+      <w:hyperlink r:id="rId35" w:history="1">
         <w:r>
           <w:rPr>
             <w:rStyle w:val="Hyperlink"/>
@@ -9854,7 +9504,6 @@
           <w:sz w:val="20"/>
           <w:szCs w:val="20"/>
         </w:rPr>
-        <w:lastRenderedPageBreak/>
         <w:t xml:space="preserve">To run the HighAccuracyConfig.ps1, extract the folder contents </w:t>
       </w:r>
       <w:r>
@@ -9914,7 +9563,7 @@
                     <pic:cNvPicPr/>
                   </pic:nvPicPr>
                   <pic:blipFill>
-                    <a:blip r:embed="rId37"/>
+                    <a:blip r:embed="rId36"/>
                     <a:stretch>
                       <a:fillRect/>
                     </a:stretch>
@@ -9949,7 +9598,7 @@
         </w:rPr>
         <w:t xml:space="preserve">Next install </w:t>
       </w:r>
-      <w:hyperlink r:id="rId38" w:history="1">
+      <w:hyperlink r:id="rId37" w:history="1">
         <w:r>
           <w:rPr>
             <w:rStyle w:val="Hyperlink"/>
@@ -10126,7 +9775,7 @@
                     </pic:cNvPicPr>
                   </pic:nvPicPr>
                   <pic:blipFill>
-                    <a:blip r:embed="rId39">
+                    <a:blip r:embed="rId38">
                       <a:extLst>
                         <a:ext uri="{28A0092B-C50C-407E-A947-70E740481C1C}">
                           <a14:useLocalDpi xmlns:a14="http://schemas.microsoft.com/office/drawing/2010/main" val="0"/>
@@ -10222,7 +9871,7 @@
                     <pic:cNvPicPr/>
                   </pic:nvPicPr>
                   <pic:blipFill>
-                    <a:blip r:embed="rId40"/>
+                    <a:blip r:embed="rId39"/>
                     <a:stretch>
                       <a:fillRect/>
                     </a:stretch>
@@ -10298,6 +9947,7 @@
         <w:rPr>
           <w:noProof/>
         </w:rPr>
+        <w:lastRenderedPageBreak/>
         <w:drawing>
           <wp:inline distT="0" distB="0" distL="0" distR="0" wp14:anchorId="7C44DACE" wp14:editId="144E0797">
             <wp:extent cx="5217631" cy="983880"/>
@@ -10314,7 +9964,7 @@
                     <pic:cNvPicPr/>
                   </pic:nvPicPr>
                   <pic:blipFill>
-                    <a:blip r:embed="rId41"/>
+                    <a:blip r:embed="rId40"/>
                     <a:stretch>
                       <a:fillRect/>
                     </a:stretch>
@@ -10591,7 +10241,6 @@
           <w:sz w:val="20"/>
           <w:szCs w:val="20"/>
         </w:rPr>
-        <w:lastRenderedPageBreak/>
         <w:t>99.7</w:t>
       </w:r>
       <w:r>
@@ -10660,23 +10309,7 @@
           <w:sz w:val="20"/>
           <w:szCs w:val="20"/>
         </w:rPr>
-        <w:t xml:space="preserve"> UTC delta and </w:t>
-      </w:r>
-      <w:proofErr w:type="gramStart"/>
-      <w:r>
-        <w:rPr>
-          <w:sz w:val="20"/>
-          <w:szCs w:val="20"/>
-        </w:rPr>
-        <w:t>Round Trip</w:t>
-      </w:r>
-      <w:proofErr w:type="gramEnd"/>
-      <w:r>
-        <w:rPr>
-          <w:sz w:val="20"/>
-          <w:szCs w:val="20"/>
-        </w:rPr>
-        <w:t xml:space="preserve"> Time</w:t>
+        <w:t xml:space="preserve"> UTC delta and Round Trip Time</w:t>
       </w:r>
     </w:p>
     <w:p>
@@ -10849,7 +10482,7 @@
         </w:rPr>
         <w:t xml:space="preserve">result text files exist) install </w:t>
       </w:r>
-      <w:hyperlink r:id="rId42" w:history="1">
+      <w:hyperlink r:id="rId41" w:history="1">
         <w:r>
           <w:rPr>
             <w:rStyle w:val="Hyperlink"/>
@@ -10899,6 +10532,176 @@
             <wp:extent cx="3916729" cy="1187991"/>
             <wp:effectExtent l="0" t="0" r="7620" b="0"/>
             <wp:docPr id="4" name="Picture 4"/>
+            <wp:cNvGraphicFramePr>
+              <a:graphicFrameLocks xmlns:a="http://schemas.openxmlformats.org/drawingml/2006/main" noChangeAspect="1"/>
+            </wp:cNvGraphicFramePr>
+            <a:graphic xmlns:a="http://schemas.openxmlformats.org/drawingml/2006/main">
+              <a:graphicData uri="http://schemas.openxmlformats.org/drawingml/2006/picture">
+                <pic:pic xmlns:pic="http://schemas.openxmlformats.org/drawingml/2006/picture">
+                  <pic:nvPicPr>
+                    <pic:cNvPr id="1" name=""/>
+                    <pic:cNvPicPr/>
+                  </pic:nvPicPr>
+                  <pic:blipFill>
+                    <a:blip r:embed="rId42"/>
+                    <a:stretch>
+                      <a:fillRect/>
+                    </a:stretch>
+                  </pic:blipFill>
+                  <pic:spPr>
+                    <a:xfrm>
+                      <a:off x="0" y="0"/>
+                      <a:ext cx="3965295" cy="1202722"/>
+                    </a:xfrm>
+                    <a:prstGeom prst="rect">
+                      <a:avLst/>
+                    </a:prstGeom>
+                  </pic:spPr>
+                </pic:pic>
+              </a:graphicData>
+            </a:graphic>
+          </wp:inline>
+        </w:drawing>
+      </w:r>
+    </w:p>
+    <w:p>
+      <w:pPr>
+        <w:rPr>
+          <w:b/>
+          <w:sz w:val="20"/>
+          <w:szCs w:val="20"/>
+        </w:rPr>
+      </w:pPr>
+      <w:r>
+        <w:rPr>
+          <w:sz w:val="20"/>
+          <w:szCs w:val="20"/>
+        </w:rPr>
+        <w:t xml:space="preserve">Click </w:t>
+      </w:r>
+      <w:r>
+        <w:rPr>
+          <w:b/>
+          <w:sz w:val="20"/>
+          <w:szCs w:val="20"/>
+        </w:rPr>
+        <w:t>Advanced System Settings</w:t>
+      </w:r>
+      <w:r>
+        <w:rPr>
+          <w:sz w:val="20"/>
+          <w:szCs w:val="20"/>
+        </w:rPr>
+        <w:t xml:space="preserve">, then </w:t>
+      </w:r>
+      <w:r>
+        <w:rPr>
+          <w:b/>
+          <w:sz w:val="20"/>
+          <w:szCs w:val="20"/>
+        </w:rPr>
+        <w:t>Environment Variables</w:t>
+      </w:r>
+    </w:p>
+    <w:p>
+      <w:pPr>
+        <w:rPr>
+          <w:sz w:val="20"/>
+          <w:szCs w:val="20"/>
+        </w:rPr>
+      </w:pPr>
+      <w:r>
+        <w:rPr>
+          <w:sz w:val="20"/>
+          <w:szCs w:val="20"/>
+        </w:rPr>
+        <w:t xml:space="preserve">Under </w:t>
+      </w:r>
+      <w:r>
+        <w:rPr>
+          <w:b/>
+          <w:sz w:val="20"/>
+          <w:szCs w:val="20"/>
+        </w:rPr>
+        <w:t>System variables</w:t>
+      </w:r>
+      <w:r>
+        <w:rPr>
+          <w:sz w:val="20"/>
+          <w:szCs w:val="20"/>
+        </w:rPr>
+        <w:t xml:space="preserve">, </w:t>
+      </w:r>
+      <w:r>
+        <w:rPr>
+          <w:sz w:val="20"/>
+          <w:szCs w:val="20"/>
+        </w:rPr>
+        <w:t>s</w:t>
+      </w:r>
+      <w:r>
+        <w:rPr>
+          <w:sz w:val="20"/>
+          <w:szCs w:val="20"/>
+        </w:rPr>
+        <w:t xml:space="preserve">elect </w:t>
+      </w:r>
+      <w:r>
+        <w:rPr>
+          <w:b/>
+          <w:sz w:val="20"/>
+          <w:szCs w:val="20"/>
+        </w:rPr>
+        <w:t>Path</w:t>
+      </w:r>
+      <w:r>
+        <w:rPr>
+          <w:sz w:val="20"/>
+          <w:szCs w:val="20"/>
+        </w:rPr>
+        <w:t xml:space="preserve">, </w:t>
+      </w:r>
+      <w:r>
+        <w:rPr>
+          <w:sz w:val="20"/>
+          <w:szCs w:val="20"/>
+        </w:rPr>
+        <w:t xml:space="preserve">then click </w:t>
+      </w:r>
+      <w:r>
+        <w:rPr>
+          <w:b/>
+          <w:sz w:val="20"/>
+          <w:szCs w:val="20"/>
+        </w:rPr>
+        <w:t>Edit</w:t>
+      </w:r>
+      <w:r>
+        <w:rPr>
+          <w:b/>
+          <w:sz w:val="20"/>
+          <w:szCs w:val="20"/>
+        </w:rPr>
+        <w:t>…</w:t>
+      </w:r>
+    </w:p>
+    <w:p>
+      <w:pPr>
+        <w:ind w:left="360"/>
+        <w:rPr>
+          <w:sz w:val="20"/>
+          <w:szCs w:val="20"/>
+        </w:rPr>
+      </w:pPr>
+      <w:r>
+        <w:rPr>
+          <w:noProof/>
+        </w:rPr>
+        <w:drawing>
+          <wp:inline distT="0" distB="0" distL="0" distR="0" wp14:anchorId="4288A780" wp14:editId="4D739AFA">
+            <wp:extent cx="2945738" cy="1189311"/>
+            <wp:effectExtent l="0" t="0" r="7620" b="0"/>
+            <wp:docPr id="5" name="Picture 5"/>
             <wp:cNvGraphicFramePr>
               <a:graphicFrameLocks xmlns:a="http://schemas.openxmlformats.org/drawingml/2006/main" noChangeAspect="1"/>
             </wp:cNvGraphicFramePr>
@@ -10918,7 +10721,7 @@
                   <pic:spPr>
                     <a:xfrm>
                       <a:off x="0" y="0"/>
-                      <a:ext cx="3965295" cy="1202722"/>
+                      <a:ext cx="2979544" cy="1202960"/>
                     </a:xfrm>
                     <a:prstGeom prst="rect">
                       <a:avLst/>
@@ -10934,122 +10737,31 @@
     <w:p>
       <w:pPr>
         <w:rPr>
+          <w:sz w:val="20"/>
+          <w:szCs w:val="20"/>
+        </w:rPr>
+      </w:pPr>
+      <w:r>
+        <w:rPr>
+          <w:sz w:val="20"/>
+          <w:szCs w:val="20"/>
+        </w:rPr>
+        <w:t xml:space="preserve">Click </w:t>
+      </w:r>
+      <w:r>
+        <w:rPr>
           <w:b/>
           <w:sz w:val="20"/>
           <w:szCs w:val="20"/>
         </w:rPr>
-      </w:pPr>
-      <w:r>
-        <w:rPr>
-          <w:sz w:val="20"/>
-          <w:szCs w:val="20"/>
-        </w:rPr>
-        <w:t xml:space="preserve">Click </w:t>
-      </w:r>
-      <w:r>
-        <w:rPr>
-          <w:b/>
-          <w:sz w:val="20"/>
-          <w:szCs w:val="20"/>
-        </w:rPr>
-        <w:t>Advanced System Settings</w:t>
-      </w:r>
-      <w:r>
-        <w:rPr>
-          <w:sz w:val="20"/>
-          <w:szCs w:val="20"/>
-        </w:rPr>
-        <w:t xml:space="preserve">, then </w:t>
-      </w:r>
-      <w:r>
-        <w:rPr>
-          <w:b/>
-          <w:sz w:val="20"/>
-          <w:szCs w:val="20"/>
-        </w:rPr>
-        <w:t>Environment Variables</w:t>
-      </w:r>
-    </w:p>
-    <w:p>
-      <w:pPr>
-        <w:rPr>
-          <w:sz w:val="20"/>
-          <w:szCs w:val="20"/>
-        </w:rPr>
-      </w:pPr>
-      <w:r>
-        <w:rPr>
-          <w:sz w:val="20"/>
-          <w:szCs w:val="20"/>
-        </w:rPr>
-        <w:t xml:space="preserve">Under </w:t>
-      </w:r>
-      <w:r>
-        <w:rPr>
-          <w:b/>
-          <w:sz w:val="20"/>
-          <w:szCs w:val="20"/>
-        </w:rPr>
-        <w:t>System variables</w:t>
-      </w:r>
-      <w:r>
-        <w:rPr>
-          <w:sz w:val="20"/>
-          <w:szCs w:val="20"/>
-        </w:rPr>
-        <w:t xml:space="preserve">, </w:t>
-      </w:r>
-      <w:r>
-        <w:rPr>
-          <w:sz w:val="20"/>
-          <w:szCs w:val="20"/>
-        </w:rPr>
-        <w:t>s</w:t>
-      </w:r>
-      <w:r>
-        <w:rPr>
-          <w:sz w:val="20"/>
-          <w:szCs w:val="20"/>
-        </w:rPr>
-        <w:t xml:space="preserve">elect </w:t>
-      </w:r>
-      <w:r>
-        <w:rPr>
-          <w:b/>
-          <w:sz w:val="20"/>
-          <w:szCs w:val="20"/>
-        </w:rPr>
-        <w:t>Path</w:t>
-      </w:r>
-      <w:r>
-        <w:rPr>
-          <w:sz w:val="20"/>
-          <w:szCs w:val="20"/>
-        </w:rPr>
-        <w:t xml:space="preserve">, </w:t>
-      </w:r>
-      <w:r>
-        <w:rPr>
-          <w:sz w:val="20"/>
-          <w:szCs w:val="20"/>
-        </w:rPr>
-        <w:t xml:space="preserve">then click </w:t>
-      </w:r>
-      <w:r>
-        <w:rPr>
-          <w:b/>
-          <w:sz w:val="20"/>
-          <w:szCs w:val="20"/>
-        </w:rPr>
-        <w:t>Edit</w:t>
-      </w:r>
-      <w:r>
-        <w:rPr>
-          <w:b/>
-          <w:sz w:val="20"/>
-          <w:szCs w:val="20"/>
-        </w:rPr>
-        <w:t>…</w:t>
+        <w:t>New</w:t>
+      </w:r>
+      <w:r>
+        <w:rPr>
+          <w:sz w:val="20"/>
+          <w:szCs w:val="20"/>
+        </w:rPr>
+        <w:t>, then click add the bin path for gnuplot</w:t>
       </w:r>
     </w:p>
     <w:p>
@@ -11064,11 +10776,12 @@
         <w:rPr>
           <w:noProof/>
         </w:rPr>
+        <w:lastRenderedPageBreak/>
         <w:drawing>
-          <wp:inline distT="0" distB="0" distL="0" distR="0" wp14:anchorId="4288A780" wp14:editId="4D739AFA">
-            <wp:extent cx="2945738" cy="1189311"/>
-            <wp:effectExtent l="0" t="0" r="7620" b="0"/>
-            <wp:docPr id="5" name="Picture 5"/>
+          <wp:inline distT="0" distB="0" distL="0" distR="0" wp14:anchorId="10B55D22" wp14:editId="5EDA58FF">
+            <wp:extent cx="3207846" cy="1532980"/>
+            <wp:effectExtent l="0" t="0" r="0" b="0"/>
+            <wp:docPr id="6" name="Picture 6"/>
             <wp:cNvGraphicFramePr>
               <a:graphicFrameLocks xmlns:a="http://schemas.openxmlformats.org/drawingml/2006/main" noChangeAspect="1"/>
             </wp:cNvGraphicFramePr>
@@ -11088,7 +10801,7 @@
                   <pic:spPr>
                     <a:xfrm>
                       <a:off x="0" y="0"/>
-                      <a:ext cx="2979544" cy="1202960"/>
+                      <a:ext cx="3235904" cy="1546388"/>
                     </a:xfrm>
                     <a:prstGeom prst="rect">
                       <a:avLst/>
@@ -11113,41 +10826,331 @@
           <w:sz w:val="20"/>
           <w:szCs w:val="20"/>
         </w:rPr>
-        <w:t xml:space="preserve">Click </w:t>
-      </w:r>
-      <w:r>
+        <w:t>Repeat the steps to</w:t>
+      </w:r>
+      <w:r>
+        <w:rPr>
+          <w:sz w:val="20"/>
+          <w:szCs w:val="20"/>
+        </w:rPr>
+        <w:t xml:space="preserve"> </w:t>
+      </w:r>
+      <w:r>
+        <w:rPr>
+          <w:sz w:val="20"/>
+          <w:szCs w:val="20"/>
+        </w:rPr>
+        <w:t xml:space="preserve">add </w:t>
+      </w:r>
+      <w:r>
+        <w:rPr>
+          <w:sz w:val="20"/>
+          <w:szCs w:val="20"/>
+        </w:rPr>
+        <w:t xml:space="preserve">the path </w:t>
+      </w:r>
+      <w:r>
+        <w:rPr>
+          <w:sz w:val="20"/>
+          <w:szCs w:val="20"/>
+        </w:rPr>
+        <w:t xml:space="preserve">to the </w:t>
+      </w:r>
+      <w:r>
+        <w:rPr>
+          <w:sz w:val="20"/>
+          <w:szCs w:val="20"/>
+        </w:rPr>
+        <w:t xml:space="preserve">HighAccuracyCollection\helpers folder included with this </w:t>
+      </w:r>
+      <w:r>
+        <w:rPr>
+          <w:sz w:val="20"/>
+          <w:szCs w:val="20"/>
+        </w:rPr>
+        <w:t xml:space="preserve">guide.  </w:t>
+      </w:r>
+      <w:r>
+        <w:rPr>
+          <w:sz w:val="20"/>
+          <w:szCs w:val="20"/>
+        </w:rPr>
+        <w:t>These scripts contain the required components to analyze the data.</w:t>
+      </w:r>
+    </w:p>
+    <w:p>
+      <w:pPr>
         <w:rPr>
           <w:b/>
           <w:sz w:val="20"/>
           <w:szCs w:val="20"/>
         </w:rPr>
-        <w:t>New</w:t>
-      </w:r>
-      <w:r>
-        <w:rPr>
-          <w:sz w:val="20"/>
-          <w:szCs w:val="20"/>
-        </w:rPr>
-        <w:t>, then click add the bin path for gnuplot</w:t>
-      </w:r>
-    </w:p>
-    <w:p>
-      <w:pPr>
-        <w:ind w:left="360"/>
-        <w:rPr>
-          <w:sz w:val="20"/>
-          <w:szCs w:val="20"/>
-        </w:rPr>
-      </w:pPr>
+      </w:pPr>
+      <w:r>
+        <w:rPr>
+          <w:sz w:val="20"/>
+          <w:szCs w:val="20"/>
+        </w:rPr>
+        <w:t>Lastly</w:t>
+      </w:r>
+      <w:r>
+        <w:rPr>
+          <w:sz w:val="20"/>
+          <w:szCs w:val="20"/>
+        </w:rPr>
+        <w:t xml:space="preserve">, run </w:t>
+      </w:r>
+      <w:r>
+        <w:rPr>
+          <w:b/>
+          <w:sz w:val="20"/>
+          <w:szCs w:val="20"/>
+        </w:rPr>
+        <w:t>Create-TimeChart.ps1</w:t>
+      </w:r>
+      <w:r>
+        <w:rPr>
+          <w:b/>
+          <w:sz w:val="20"/>
+          <w:szCs w:val="20"/>
+        </w:rPr>
+        <w:t xml:space="preserve"> -</w:t>
+      </w:r>
+      <w:r>
+        <w:rPr>
+          <w:b/>
+          <w:sz w:val="20"/>
+          <w:szCs w:val="20"/>
+        </w:rPr>
+        <w:t>Name SUT -ReferenceClock SUT</w:t>
+      </w:r>
+    </w:p>
+    <w:p>
+      <w:pPr>
+        <w:rPr>
+          <w:sz w:val="20"/>
+          <w:szCs w:val="20"/>
+        </w:rPr>
+      </w:pPr>
+      <w:r>
+        <w:rPr>
+          <w:b/>
+          <w:sz w:val="20"/>
+          <w:szCs w:val="20"/>
+        </w:rPr>
+        <w:t xml:space="preserve">Create-TimeChart.ps1 </w:t>
+      </w:r>
+      <w:r>
+        <w:rPr>
+          <w:sz w:val="20"/>
+          <w:szCs w:val="20"/>
+        </w:rPr>
+        <w:t xml:space="preserve">is part of the </w:t>
+      </w:r>
+      <w:hyperlink r:id="rId45" w:history="1">
+        <w:r>
+          <w:rPr>
+            <w:rStyle w:val="Hyperlink"/>
+            <w:sz w:val="20"/>
+            <w:szCs w:val="20"/>
+          </w:rPr>
+          <w:t>Windows Time Calibration Tools</w:t>
+        </w:r>
+      </w:hyperlink>
+      <w:r>
+        <w:rPr>
+          <w:sz w:val="20"/>
+          <w:szCs w:val="20"/>
+        </w:rPr>
+        <w:t xml:space="preserve"> Github project.</w:t>
+      </w:r>
+    </w:p>
+    <w:p>
+      <w:pPr>
+        <w:rPr>
+          <w:sz w:val="20"/>
+          <w:szCs w:val="20"/>
+        </w:rPr>
+      </w:pPr>
+      <w:r>
+        <w:rPr>
+          <w:b/>
+          <w:sz w:val="20"/>
+          <w:szCs w:val="20"/>
+        </w:rPr>
+        <w:t>Note</w:t>
+      </w:r>
+      <w:r>
+        <w:rPr>
+          <w:sz w:val="20"/>
+          <w:szCs w:val="20"/>
+        </w:rPr>
+        <w:t>: Please use the contact information on the title page if you have any questions.</w:t>
+      </w:r>
+    </w:p>
+    <w:p>
+      <w:pPr>
+        <w:pStyle w:val="Heading3"/>
+        <w:spacing w:after="240"/>
+      </w:pPr>
+      <w:bookmarkStart w:id="71" w:name="_Toc510687745"/>
+      <w:r>
+        <w:t>Troubleshooting</w:t>
+      </w:r>
+      <w:r>
+        <w:t xml:space="preserve"> HighAccuracyConfig</w:t>
+      </w:r>
+      <w:r>
+        <w:t>.ps1</w:t>
+      </w:r>
+      <w:bookmarkEnd w:id="71"/>
+    </w:p>
+    <w:p>
+      <w:pPr>
+        <w:spacing w:after="0"/>
+        <w:rPr>
+          <w:sz w:val="20"/>
+          <w:szCs w:val="20"/>
+        </w:rPr>
+      </w:pPr>
+      <w:r>
+        <w:rPr>
+          <w:b/>
+          <w:sz w:val="20"/>
+          <w:szCs w:val="20"/>
+        </w:rPr>
+        <w:t xml:space="preserve">Script </w:t>
+      </w:r>
+      <w:r>
+        <w:rPr>
+          <w:b/>
+          <w:sz w:val="20"/>
+          <w:szCs w:val="20"/>
+        </w:rPr>
+        <w:t>Elevation</w:t>
+      </w:r>
+    </w:p>
+    <w:p>
+      <w:pPr>
+        <w:rPr>
+          <w:sz w:val="20"/>
+          <w:szCs w:val="20"/>
+        </w:rPr>
+      </w:pPr>
+      <w:r>
+        <w:rPr>
+          <w:sz w:val="20"/>
+          <w:szCs w:val="20"/>
+        </w:rPr>
+        <w:t>Both configuration scripts require elevation.  The script will attempt to do this automatically for you but may require interaction or appropriate login based on your environment.</w:t>
+      </w:r>
+    </w:p>
+    <w:p>
+      <w:pPr>
+        <w:rPr>
+          <w:sz w:val="20"/>
+          <w:szCs w:val="20"/>
+        </w:rPr>
+      </w:pPr>
+      <w:r>
+        <w:rPr>
+          <w:b/>
+          <w:sz w:val="20"/>
+          <w:szCs w:val="20"/>
+        </w:rPr>
+        <w:t>Failing Test</w:t>
+      </w:r>
+      <w:r>
+        <w:rPr>
+          <w:b/>
+          <w:sz w:val="20"/>
+          <w:szCs w:val="20"/>
+        </w:rPr>
+        <w:t>s</w:t>
+      </w:r>
+    </w:p>
+    <w:p>
+      <w:pPr>
+        <w:rPr>
+          <w:sz w:val="20"/>
+          <w:szCs w:val="20"/>
+        </w:rPr>
+      </w:pPr>
+      <w:r>
+        <w:rPr>
+          <w:sz w:val="20"/>
+          <w:szCs w:val="20"/>
+        </w:rPr>
+        <w:t>Tests are provided to simplify troubleshooting of requirements.  However, based on your environment, these may not be necessary or appropriate.  Tests are generated using the inbox Pester PowerShell Module</w:t>
+      </w:r>
+      <w:r>
+        <w:rPr>
+          <w:sz w:val="20"/>
+          <w:szCs w:val="20"/>
+        </w:rPr>
+        <w:t xml:space="preserve"> for your convenience.</w:t>
+      </w:r>
+    </w:p>
+    <w:p>
+      <w:pPr>
+        <w:rPr>
+          <w:sz w:val="20"/>
+          <w:szCs w:val="20"/>
+        </w:rPr>
+      </w:pPr>
+      <w:r>
+        <w:rPr>
+          <w:sz w:val="20"/>
+          <w:szCs w:val="20"/>
+        </w:rPr>
+        <w:t>Example passing tests</w:t>
+      </w:r>
+      <w:r>
+        <w:rPr>
+          <w:sz w:val="20"/>
+          <w:szCs w:val="20"/>
+        </w:rPr>
+        <w:t>:</w:t>
+      </w:r>
+    </w:p>
+    <w:p>
+      <w:pPr>
+        <w:rPr>
+          <w:sz w:val="20"/>
+          <w:szCs w:val="20"/>
+        </w:rPr>
+      </w:pPr>
+      <w:r>
+        <w:rPr>
+          <w:sz w:val="20"/>
+          <w:szCs w:val="20"/>
+        </w:rPr>
+        <w:t xml:space="preserve">Verify that </w:t>
+      </w:r>
+      <w:r>
+        <w:rPr>
+          <w:b/>
+          <w:sz w:val="20"/>
+          <w:szCs w:val="20"/>
+        </w:rPr>
+        <w:t>Prerequisites are met: Ready to Gather Data</w:t>
+      </w:r>
+      <w:r>
+        <w:rPr>
+          <w:sz w:val="20"/>
+          <w:szCs w:val="20"/>
+        </w:rPr>
+        <w:t xml:space="preserve"> message is seen below</w:t>
+      </w:r>
       <w:r>
         <w:rPr>
           <w:noProof/>
         </w:rPr>
         <w:drawing>
-          <wp:inline distT="0" distB="0" distL="0" distR="0" wp14:anchorId="10B55D22" wp14:editId="5EDA58FF">
-            <wp:extent cx="3207846" cy="1532980"/>
+          <wp:inline distT="0" distB="0" distL="0" distR="0" wp14:anchorId="4FE97A6A" wp14:editId="07707F11">
+            <wp:extent cx="3391711" cy="2019807"/>
             <wp:effectExtent l="0" t="0" r="0" b="0"/>
-            <wp:docPr id="6" name="Picture 6"/>
+            <wp:docPr id="17" name="Picture 17"/>
             <wp:cNvGraphicFramePr>
               <a:graphicFrameLocks xmlns:a="http://schemas.openxmlformats.org/drawingml/2006/main" noChangeAspect="1"/>
             </wp:cNvGraphicFramePr>
@@ -11159,7 +11162,7 @@
                     <pic:cNvPicPr/>
                   </pic:nvPicPr>
                   <pic:blipFill>
-                    <a:blip r:embed="rId45"/>
+                    <a:blip r:embed="rId46"/>
                     <a:stretch>
                       <a:fillRect/>
                     </a:stretch>
@@ -11167,7 +11170,7 @@
                   <pic:spPr>
                     <a:xfrm>
                       <a:off x="0" y="0"/>
-                      <a:ext cx="3235904" cy="1546388"/>
+                      <a:ext cx="3406682" cy="2028722"/>
                     </a:xfrm>
                     <a:prstGeom prst="rect">
                       <a:avLst/>
@@ -11192,79 +11195,63 @@
           <w:sz w:val="20"/>
           <w:szCs w:val="20"/>
         </w:rPr>
-        <w:t>Repeat the steps to</w:t>
-      </w:r>
-      <w:r>
-        <w:rPr>
-          <w:sz w:val="20"/>
-          <w:szCs w:val="20"/>
-        </w:rPr>
-        <w:t xml:space="preserve"> </w:t>
-      </w:r>
-      <w:r>
-        <w:rPr>
-          <w:sz w:val="20"/>
-          <w:szCs w:val="20"/>
-        </w:rPr>
-        <w:t xml:space="preserve">add </w:t>
-      </w:r>
-      <w:r>
-        <w:rPr>
-          <w:sz w:val="20"/>
-          <w:szCs w:val="20"/>
-        </w:rPr>
-        <w:t xml:space="preserve">the path </w:t>
-      </w:r>
-      <w:r>
-        <w:rPr>
-          <w:sz w:val="20"/>
-          <w:szCs w:val="20"/>
-        </w:rPr>
-        <w:t xml:space="preserve">to the </w:t>
-      </w:r>
-      <w:r>
-        <w:rPr>
-          <w:sz w:val="20"/>
-          <w:szCs w:val="20"/>
-        </w:rPr>
-        <w:t xml:space="preserve">HighAccuracyCollection\helpers folder included with this </w:t>
-      </w:r>
-      <w:r>
-        <w:rPr>
-          <w:sz w:val="20"/>
-          <w:szCs w:val="20"/>
-        </w:rPr>
-        <w:t xml:space="preserve">guide.  </w:t>
-      </w:r>
-      <w:r>
-        <w:rPr>
-          <w:sz w:val="20"/>
-          <w:szCs w:val="20"/>
-        </w:rPr>
-        <w:t>These scripts contain the required components to analyze the data.</w:t>
-      </w:r>
-    </w:p>
-    <w:p>
-      <w:pPr>
+        <w:t xml:space="preserve">Failing Tests: Tests are provided as an example to indicate a failure </w:t>
+      </w:r>
+      <w:r>
+        <w:rPr>
+          <w:sz w:val="20"/>
+          <w:szCs w:val="20"/>
+        </w:rPr>
+        <w:t>that may prevent proper collection or analysis.  Not every test will apply to every scenario.  If you have questions in this area</w:t>
+      </w:r>
+      <w:r>
+        <w:rPr>
+          <w:sz w:val="20"/>
+          <w:szCs w:val="20"/>
+        </w:rPr>
+        <w:t>,</w:t>
+      </w:r>
+      <w:r>
+        <w:rPr>
+          <w:sz w:val="20"/>
+          <w:szCs w:val="20"/>
+        </w:rPr>
+        <w:t xml:space="preserve"> please contact us.</w:t>
+      </w:r>
+    </w:p>
+    <w:p>
+      <w:pPr>
+        <w:pStyle w:val="Heading3"/>
+        <w:spacing w:before="240" w:after="240"/>
+      </w:pPr>
+      <w:bookmarkStart w:id="72" w:name="_Toc510687746"/>
+      <w:r>
+        <w:lastRenderedPageBreak/>
+        <w:t>Troubleshooting</w:t>
+      </w:r>
+      <w:r>
+        <w:t xml:space="preserve"> HighAccuracyCollection</w:t>
+      </w:r>
+      <w:r>
+        <w:t>.ps1</w:t>
+      </w:r>
+      <w:bookmarkEnd w:id="72"/>
+    </w:p>
+    <w:p>
+      <w:pPr>
+        <w:spacing w:after="0"/>
+        <w:rPr>
+          <w:sz w:val="20"/>
+          <w:szCs w:val="20"/>
+        </w:rPr>
+      </w:pPr>
+      <w:r>
         <w:rPr>
           <w:b/>
           <w:sz w:val="20"/>
           <w:szCs w:val="20"/>
         </w:rPr>
-      </w:pPr>
-      <w:r>
-        <w:rPr>
-          <w:sz w:val="20"/>
-          <w:szCs w:val="20"/>
-        </w:rPr>
-        <w:t>Lastly</w:t>
-      </w:r>
-      <w:r>
-        <w:rPr>
-          <w:sz w:val="20"/>
-          <w:szCs w:val="20"/>
-        </w:rPr>
-        <w:t xml:space="preserve">, run </w:t>
+        <w:t xml:space="preserve">Script </w:t>
       </w:r>
       <w:r>
         <w:rPr>
@@ -11272,55 +11259,113 @@
           <w:sz w:val="20"/>
           <w:szCs w:val="20"/>
         </w:rPr>
-        <w:t>Create-TimeChart.ps1</w:t>
-      </w:r>
-      <w:r>
+        <w:t>Elevation</w:t>
+      </w:r>
+    </w:p>
+    <w:p>
+      <w:pPr>
+        <w:rPr>
+          <w:sz w:val="20"/>
+          <w:szCs w:val="20"/>
+        </w:rPr>
+      </w:pPr>
+      <w:r>
+        <w:rPr>
+          <w:sz w:val="20"/>
+          <w:szCs w:val="20"/>
+        </w:rPr>
+        <w:t>Both configuration scripts require elevation.  The script will attempt to do this automatically for you but may require interaction or appropriate login based on your environment.</w:t>
+      </w:r>
+    </w:p>
+    <w:p>
+      <w:pPr>
         <w:rPr>
           <w:b/>
           <w:sz w:val="20"/>
           <w:szCs w:val="20"/>
         </w:rPr>
-        <w:t xml:space="preserve"> -</w:t>
-      </w:r>
+      </w:pPr>
       <w:r>
         <w:rPr>
           <w:b/>
           <w:sz w:val="20"/>
           <w:szCs w:val="20"/>
         </w:rPr>
-        <w:t>Name SUT -ReferenceClock SUT</w:t>
-      </w:r>
-    </w:p>
-    <w:p>
-      <w:pPr>
-        <w:rPr>
-          <w:sz w:val="20"/>
-          <w:szCs w:val="20"/>
-        </w:rPr>
-      </w:pPr>
+        <w:t>Missing .Out data file(s)</w:t>
+      </w:r>
       <w:r>
         <w:rPr>
           <w:b/>
           <w:sz w:val="20"/>
           <w:szCs w:val="20"/>
         </w:rPr>
-        <w:t xml:space="preserve">Create-TimeChart.ps1 </w:t>
-      </w:r>
-      <w:r>
-        <w:rPr>
-          <w:sz w:val="20"/>
-          <w:szCs w:val="20"/>
-        </w:rPr>
-        <w:t xml:space="preserve">is part of the </w:t>
-      </w:r>
-      <w:hyperlink r:id="rId46" w:history="1">
+        <w:t xml:space="preserve"> due to IPv6</w:t>
+      </w:r>
+    </w:p>
+    <w:p>
+      <w:pPr>
+        <w:rPr>
+          <w:sz w:val="20"/>
+          <w:szCs w:val="20"/>
+        </w:rPr>
+      </w:pPr>
+      <w:r>
+        <w:rPr>
+          <w:sz w:val="20"/>
+          <w:szCs w:val="20"/>
+        </w:rPr>
+        <w:t>This</w:t>
+      </w:r>
+      <w:r>
+        <w:rPr>
+          <w:sz w:val="20"/>
+          <w:szCs w:val="20"/>
+        </w:rPr>
+        <w:t xml:space="preserve"> error is most commonly </w:t>
+      </w:r>
+      <w:r>
+        <w:rPr>
+          <w:sz w:val="20"/>
+          <w:szCs w:val="20"/>
+        </w:rPr>
+        <w:t xml:space="preserve">caused by an IPv6 </w:t>
+      </w:r>
+      <w:r>
+        <w:rPr>
+          <w:sz w:val="20"/>
+          <w:szCs w:val="20"/>
+        </w:rPr>
+        <w:t>system</w:t>
+      </w:r>
+      <w:r>
+        <w:rPr>
+          <w:sz w:val="20"/>
+          <w:szCs w:val="20"/>
+        </w:rPr>
+        <w:t xml:space="preserve"> in the mix</w:t>
+      </w:r>
+      <w:r>
+        <w:rPr>
+          <w:sz w:val="20"/>
+          <w:szCs w:val="20"/>
+        </w:rPr>
+        <w:t xml:space="preserve">.  While high accuracy configuration is supported on IPv6 systems, the </w:t>
+      </w:r>
+      <w:r>
+        <w:rPr>
+          <w:sz w:val="20"/>
+          <w:szCs w:val="20"/>
+        </w:rPr>
+        <w:t xml:space="preserve">files cannot be automatically created using the scripts provided.  Either enter the IPv4 address of the system, or manually create the w32tm /stripchart data as shown under </w:t>
+      </w:r>
+      <w:hyperlink w:anchor="_Data_Gathering" w:history="1">
         <w:r>
           <w:rPr>
             <w:rStyle w:val="Hyperlink"/>
             <w:sz w:val="20"/>
             <w:szCs w:val="20"/>
           </w:rPr>
-          <w:t>Windows Time Calibration Tools</w:t>
+          <w:t>Data Gathering</w:t>
         </w:r>
       </w:hyperlink>
       <w:r>
@@ -11328,196 +11373,25 @@
           <w:sz w:val="20"/>
           <w:szCs w:val="20"/>
         </w:rPr>
-        <w:t xml:space="preserve"> Github project.</w:t>
-      </w:r>
-    </w:p>
-    <w:p>
-      <w:pPr>
-        <w:rPr>
-          <w:sz w:val="20"/>
-          <w:szCs w:val="20"/>
-        </w:rPr>
-      </w:pPr>
-      <w:r>
-        <w:rPr>
-          <w:b/>
-          <w:sz w:val="20"/>
-          <w:szCs w:val="20"/>
-        </w:rPr>
-        <w:lastRenderedPageBreak/>
-        <w:t>Note</w:t>
-      </w:r>
-      <w:r>
-        <w:rPr>
-          <w:sz w:val="20"/>
-          <w:szCs w:val="20"/>
-        </w:rPr>
-        <w:t>: Please use the contact information on the title page if you have any questions.</w:t>
-      </w:r>
-    </w:p>
-    <w:p>
-      <w:pPr>
-        <w:pStyle w:val="Heading3"/>
-        <w:spacing w:after="240"/>
-      </w:pPr>
-      <w:bookmarkStart w:id="71" w:name="_Toc510687745"/>
-      <w:r>
-        <w:t>Troubleshooting</w:t>
-      </w:r>
-      <w:r>
-        <w:t xml:space="preserve"> HighAccuracyConfig</w:t>
-      </w:r>
-      <w:r>
-        <w:t>.ps1</w:t>
-      </w:r>
-      <w:bookmarkEnd w:id="71"/>
-    </w:p>
-    <w:p>
-      <w:pPr>
-        <w:spacing w:after="0"/>
-        <w:rPr>
-          <w:sz w:val="20"/>
-          <w:szCs w:val="20"/>
-        </w:rPr>
-      </w:pPr>
-      <w:r>
-        <w:rPr>
-          <w:b/>
-          <w:sz w:val="20"/>
-          <w:szCs w:val="20"/>
-        </w:rPr>
-        <w:t xml:space="preserve">Script </w:t>
-      </w:r>
-      <w:r>
-        <w:rPr>
-          <w:b/>
-          <w:sz w:val="20"/>
-          <w:szCs w:val="20"/>
-        </w:rPr>
-        <w:t>Elevation</w:t>
-      </w:r>
-    </w:p>
-    <w:p>
-      <w:pPr>
-        <w:rPr>
-          <w:sz w:val="20"/>
-          <w:szCs w:val="20"/>
-        </w:rPr>
-      </w:pPr>
-      <w:r>
-        <w:rPr>
-          <w:sz w:val="20"/>
-          <w:szCs w:val="20"/>
-        </w:rPr>
-        <w:t>Both configuration scripts require elevation.  The script will attempt to do this automatically for you but may require interaction or appropriate login based on your environment.</w:t>
-      </w:r>
-    </w:p>
-    <w:p>
-      <w:pPr>
-        <w:rPr>
-          <w:sz w:val="20"/>
-          <w:szCs w:val="20"/>
-        </w:rPr>
-      </w:pPr>
-      <w:r>
-        <w:rPr>
-          <w:b/>
-          <w:sz w:val="20"/>
-          <w:szCs w:val="20"/>
-        </w:rPr>
-        <w:t>Failing Test</w:t>
-      </w:r>
-      <w:r>
-        <w:rPr>
-          <w:b/>
-          <w:sz w:val="20"/>
-          <w:szCs w:val="20"/>
-        </w:rPr>
-        <w:t>s</w:t>
-      </w:r>
-    </w:p>
-    <w:p>
-      <w:pPr>
-        <w:rPr>
-          <w:sz w:val="20"/>
-          <w:szCs w:val="20"/>
-        </w:rPr>
-      </w:pPr>
-      <w:r>
-        <w:rPr>
-          <w:sz w:val="20"/>
-          <w:szCs w:val="20"/>
-        </w:rPr>
-        <w:t>Tests are provided to simplify troubleshooting of requirements.  However, based on your environment, these may not be necessary or appropriate.  Tests are generated using the inbox Pester PowerShell Module</w:t>
-      </w:r>
-      <w:r>
-        <w:rPr>
-          <w:sz w:val="20"/>
-          <w:szCs w:val="20"/>
-        </w:rPr>
-        <w:t xml:space="preserve"> for your convenience.</w:t>
-      </w:r>
-    </w:p>
-    <w:p>
-      <w:pPr>
-        <w:rPr>
-          <w:sz w:val="20"/>
-          <w:szCs w:val="20"/>
-        </w:rPr>
-      </w:pPr>
-      <w:r>
-        <w:rPr>
-          <w:sz w:val="20"/>
-          <w:szCs w:val="20"/>
-        </w:rPr>
-        <w:t>Example passing tests</w:t>
-      </w:r>
-      <w:r>
-        <w:rPr>
-          <w:sz w:val="20"/>
-          <w:szCs w:val="20"/>
-        </w:rPr>
-        <w:t>:</w:t>
-      </w:r>
-    </w:p>
-    <w:p>
-      <w:pPr>
-        <w:rPr>
-          <w:sz w:val="20"/>
-          <w:szCs w:val="20"/>
-        </w:rPr>
-      </w:pPr>
-      <w:r>
-        <w:rPr>
-          <w:sz w:val="20"/>
-          <w:szCs w:val="20"/>
-        </w:rPr>
-        <w:t xml:space="preserve">Verify that </w:t>
-      </w:r>
-      <w:r>
-        <w:rPr>
-          <w:b/>
-          <w:sz w:val="20"/>
-          <w:szCs w:val="20"/>
-        </w:rPr>
-        <w:t>Prerequisites are met: Ready to Gather Data</w:t>
-      </w:r>
-      <w:r>
-        <w:rPr>
-          <w:sz w:val="20"/>
-          <w:szCs w:val="20"/>
-        </w:rPr>
-        <w:t xml:space="preserve"> message is seen below</w:t>
-      </w:r>
+        <w:t>.</w:t>
+      </w:r>
+    </w:p>
+    <w:p>
+      <w:pPr>
+        <w:rPr>
+          <w:sz w:val="20"/>
+          <w:szCs w:val="20"/>
+        </w:rPr>
+      </w:pPr>
       <w:r>
         <w:rPr>
           <w:noProof/>
         </w:rPr>
         <w:drawing>
-          <wp:inline distT="0" distB="0" distL="0" distR="0" wp14:anchorId="4FE97A6A" wp14:editId="07707F11">
-            <wp:extent cx="3391711" cy="2019807"/>
-            <wp:effectExtent l="0" t="0" r="0" b="0"/>
-            <wp:docPr id="17" name="Picture 17"/>
+          <wp:inline distT="0" distB="0" distL="0" distR="0" wp14:anchorId="08060FAD" wp14:editId="45B64175">
+            <wp:extent cx="5943600" cy="831850"/>
+            <wp:effectExtent l="0" t="0" r="0" b="6350"/>
+            <wp:docPr id="18" name="Picture 18"/>
             <wp:cNvGraphicFramePr>
               <a:graphicFrameLocks xmlns:a="http://schemas.openxmlformats.org/drawingml/2006/main" noChangeAspect="1"/>
             </wp:cNvGraphicFramePr>
@@ -11537,256 +11411,6 @@
                   <pic:spPr>
                     <a:xfrm>
                       <a:off x="0" y="0"/>
-                      <a:ext cx="3406682" cy="2028722"/>
-                    </a:xfrm>
-                    <a:prstGeom prst="rect">
-                      <a:avLst/>
-                    </a:prstGeom>
-                  </pic:spPr>
-                </pic:pic>
-              </a:graphicData>
-            </a:graphic>
-          </wp:inline>
-        </w:drawing>
-      </w:r>
-    </w:p>
-    <w:p>
-      <w:pPr>
-        <w:rPr>
-          <w:sz w:val="20"/>
-          <w:szCs w:val="20"/>
-        </w:rPr>
-      </w:pPr>
-      <w:r>
-        <w:rPr>
-          <w:sz w:val="20"/>
-          <w:szCs w:val="20"/>
-        </w:rPr>
-        <w:t xml:space="preserve">Failing Tests: Tests are provided as an example to indicate a failure </w:t>
-      </w:r>
-      <w:r>
-        <w:rPr>
-          <w:sz w:val="20"/>
-          <w:szCs w:val="20"/>
-        </w:rPr>
-        <w:t>that may prevent proper collection or analysis.  Not every test will apply to every scenario.  If you have questions in this area</w:t>
-      </w:r>
-      <w:r>
-        <w:rPr>
-          <w:sz w:val="20"/>
-          <w:szCs w:val="20"/>
-        </w:rPr>
-        <w:t>,</w:t>
-      </w:r>
-      <w:r>
-        <w:rPr>
-          <w:sz w:val="20"/>
-          <w:szCs w:val="20"/>
-        </w:rPr>
-        <w:t xml:space="preserve"> please contact us.</w:t>
-      </w:r>
-    </w:p>
-    <w:p>
-      <w:pPr>
-        <w:pStyle w:val="Heading3"/>
-        <w:spacing w:before="240" w:after="240"/>
-      </w:pPr>
-      <w:bookmarkStart w:id="72" w:name="_Toc510687746"/>
-      <w:r>
-        <w:t>Troubleshooting</w:t>
-      </w:r>
-      <w:r>
-        <w:t xml:space="preserve"> HighAccuracyCollection</w:t>
-      </w:r>
-      <w:r>
-        <w:t>.ps1</w:t>
-      </w:r>
-      <w:bookmarkEnd w:id="72"/>
-    </w:p>
-    <w:p>
-      <w:pPr>
-        <w:spacing w:after="0"/>
-        <w:rPr>
-          <w:sz w:val="20"/>
-          <w:szCs w:val="20"/>
-        </w:rPr>
-      </w:pPr>
-      <w:r>
-        <w:rPr>
-          <w:b/>
-          <w:sz w:val="20"/>
-          <w:szCs w:val="20"/>
-        </w:rPr>
-        <w:t xml:space="preserve">Script </w:t>
-      </w:r>
-      <w:r>
-        <w:rPr>
-          <w:b/>
-          <w:sz w:val="20"/>
-          <w:szCs w:val="20"/>
-        </w:rPr>
-        <w:t>Elevation</w:t>
-      </w:r>
-    </w:p>
-    <w:p>
-      <w:pPr>
-        <w:rPr>
-          <w:sz w:val="20"/>
-          <w:szCs w:val="20"/>
-        </w:rPr>
-      </w:pPr>
-      <w:r>
-        <w:rPr>
-          <w:sz w:val="20"/>
-          <w:szCs w:val="20"/>
-        </w:rPr>
-        <w:t>Both configuration scripts require elevation.  The script will attempt to do this automatically for you but may require interaction or appropriate login based on your environment.</w:t>
-      </w:r>
-    </w:p>
-    <w:p>
-      <w:pPr>
-        <w:rPr>
-          <w:b/>
-          <w:sz w:val="20"/>
-          <w:szCs w:val="20"/>
-        </w:rPr>
-      </w:pPr>
-      <w:proofErr w:type="gramStart"/>
-      <w:r>
-        <w:rPr>
-          <w:b/>
-          <w:sz w:val="20"/>
-          <w:szCs w:val="20"/>
-        </w:rPr>
-        <w:t>Missing .Out</w:t>
-      </w:r>
-      <w:proofErr w:type="gramEnd"/>
-      <w:r>
-        <w:rPr>
-          <w:b/>
-          <w:sz w:val="20"/>
-          <w:szCs w:val="20"/>
-        </w:rPr>
-        <w:t xml:space="preserve"> data file(s)</w:t>
-      </w:r>
-      <w:r>
-        <w:rPr>
-          <w:b/>
-          <w:sz w:val="20"/>
-          <w:szCs w:val="20"/>
-        </w:rPr>
-        <w:t xml:space="preserve"> due to IPv6</w:t>
-      </w:r>
-    </w:p>
-    <w:p>
-      <w:pPr>
-        <w:rPr>
-          <w:sz w:val="20"/>
-          <w:szCs w:val="20"/>
-        </w:rPr>
-      </w:pPr>
-      <w:r>
-        <w:rPr>
-          <w:sz w:val="20"/>
-          <w:szCs w:val="20"/>
-        </w:rPr>
-        <w:t>This</w:t>
-      </w:r>
-      <w:r>
-        <w:rPr>
-          <w:sz w:val="20"/>
-          <w:szCs w:val="20"/>
-        </w:rPr>
-        <w:t xml:space="preserve"> error is most commonly </w:t>
-      </w:r>
-      <w:r>
-        <w:rPr>
-          <w:sz w:val="20"/>
-          <w:szCs w:val="20"/>
-        </w:rPr>
-        <w:t xml:space="preserve">caused by an IPv6 </w:t>
-      </w:r>
-      <w:r>
-        <w:rPr>
-          <w:sz w:val="20"/>
-          <w:szCs w:val="20"/>
-        </w:rPr>
-        <w:t>system</w:t>
-      </w:r>
-      <w:r>
-        <w:rPr>
-          <w:sz w:val="20"/>
-          <w:szCs w:val="20"/>
-        </w:rPr>
-        <w:t xml:space="preserve"> in the mix</w:t>
-      </w:r>
-      <w:r>
-        <w:rPr>
-          <w:sz w:val="20"/>
-          <w:szCs w:val="20"/>
-        </w:rPr>
-        <w:t xml:space="preserve">.  While high accuracy configuration is supported on IPv6 systems, the </w:t>
-      </w:r>
-      <w:r>
-        <w:rPr>
-          <w:sz w:val="20"/>
-          <w:szCs w:val="20"/>
-        </w:rPr>
-        <w:t xml:space="preserve">files cannot be automatically created using the scripts provided.  Either enter the IPv4 address of the system, or manually create the w32tm /stripchart data as shown under </w:t>
-      </w:r>
-      <w:hyperlink w:anchor="_Data_Gathering" w:history="1">
-        <w:r>
-          <w:rPr>
-            <w:rStyle w:val="Hyperlink"/>
-            <w:sz w:val="20"/>
-            <w:szCs w:val="20"/>
-          </w:rPr>
-          <w:t>Data Gathering</w:t>
-        </w:r>
-      </w:hyperlink>
-      <w:r>
-        <w:rPr>
-          <w:sz w:val="20"/>
-          <w:szCs w:val="20"/>
-        </w:rPr>
-        <w:t>.</w:t>
-      </w:r>
-    </w:p>
-    <w:p>
-      <w:pPr>
-        <w:rPr>
-          <w:sz w:val="20"/>
-          <w:szCs w:val="20"/>
-        </w:rPr>
-      </w:pPr>
-      <w:r>
-        <w:rPr>
-          <w:noProof/>
-        </w:rPr>
-        <w:drawing>
-          <wp:inline distT="0" distB="0" distL="0" distR="0" wp14:anchorId="08060FAD" wp14:editId="45B64175">
-            <wp:extent cx="5943600" cy="831850"/>
-            <wp:effectExtent l="0" t="0" r="0" b="6350"/>
-            <wp:docPr id="18" name="Picture 18"/>
-            <wp:cNvGraphicFramePr>
-              <a:graphicFrameLocks xmlns:a="http://schemas.openxmlformats.org/drawingml/2006/main" noChangeAspect="1"/>
-            </wp:cNvGraphicFramePr>
-            <a:graphic xmlns:a="http://schemas.openxmlformats.org/drawingml/2006/main">
-              <a:graphicData uri="http://schemas.openxmlformats.org/drawingml/2006/picture">
-                <pic:pic xmlns:pic="http://schemas.openxmlformats.org/drawingml/2006/picture">
-                  <pic:nvPicPr>
-                    <pic:cNvPr id="1" name=""/>
-                    <pic:cNvPicPr/>
-                  </pic:nvPicPr>
-                  <pic:blipFill>
-                    <a:blip r:embed="rId48"/>
-                    <a:stretch>
-                      <a:fillRect/>
-                    </a:stretch>
-                  </pic:blipFill>
-                  <pic:spPr>
-                    <a:xfrm>
-                      <a:off x="0" y="0"/>
                       <a:ext cx="5943600" cy="831850"/>
                     </a:xfrm>
                     <a:prstGeom prst="rect">
@@ -11808,30 +11432,20 @@
           <w:szCs w:val="20"/>
         </w:rPr>
       </w:pPr>
-      <w:proofErr w:type="gramStart"/>
       <w:r>
         <w:rPr>
           <w:b/>
           <w:sz w:val="20"/>
           <w:szCs w:val="20"/>
         </w:rPr>
-        <w:t>Missing .Out</w:t>
-      </w:r>
-      <w:proofErr w:type="gramEnd"/>
+        <w:t>Missing .Out data file(s)</w:t>
+      </w:r>
       <w:r>
         <w:rPr>
           <w:b/>
           <w:sz w:val="20"/>
           <w:szCs w:val="20"/>
         </w:rPr>
-        <w:t xml:space="preserve"> data file(s)</w:t>
-      </w:r>
-      <w:r>
-        <w:rPr>
-          <w:b/>
-          <w:sz w:val="20"/>
-          <w:szCs w:val="20"/>
-        </w:rPr>
         <w:t xml:space="preserve"> due to path issues</w:t>
       </w:r>
     </w:p>
@@ -11847,7 +11461,6 @@
           <w:sz w:val="20"/>
           <w:szCs w:val="20"/>
         </w:rPr>
-        <w:lastRenderedPageBreak/>
         <w:t>This error can also be observed due paths where the files could not be created.  For a simple fix, move the HighAccuracyCollection folder to c:\temp\HighAccuracyCollection and try again.</w:t>
       </w:r>
     </w:p>
@@ -13923,27 +13536,9 @@
   </w:num>
   <w:num w:numId="18">
     <w:abstractNumId w:val="15"/>
-    <w:lvlOverride w:ilvl="0"/>
-    <w:lvlOverride w:ilvl="1"/>
-    <w:lvlOverride w:ilvl="2"/>
-    <w:lvlOverride w:ilvl="3"/>
-    <w:lvlOverride w:ilvl="4"/>
-    <w:lvlOverride w:ilvl="5"/>
-    <w:lvlOverride w:ilvl="6"/>
-    <w:lvlOverride w:ilvl="7"/>
-    <w:lvlOverride w:ilvl="8"/>
   </w:num>
   <w:num w:numId="19">
     <w:abstractNumId w:val="4"/>
-    <w:lvlOverride w:ilvl="0"/>
-    <w:lvlOverride w:ilvl="1"/>
-    <w:lvlOverride w:ilvl="2"/>
-    <w:lvlOverride w:ilvl="3"/>
-    <w:lvlOverride w:ilvl="4"/>
-    <w:lvlOverride w:ilvl="5"/>
-    <w:lvlOverride w:ilvl="6"/>
-    <w:lvlOverride w:ilvl="7"/>
-    <w:lvlOverride w:ilvl="8"/>
   </w:num>
 </w:numbering>
 </file>
@@ -15344,21 +14939,6 @@
 </file>
 
 <file path=customXml/item1.xml><?xml version="1.0" encoding="utf-8"?>
-<p:properties xmlns:p="http://schemas.microsoft.com/office/2006/metadata/properties" xmlns:xsi="http://www.w3.org/2001/XMLSchema-instance" xmlns:pc="http://schemas.microsoft.com/office/infopath/2007/PartnerControls">
-  <documentManagement/>
-</p:properties>
-</file>
-
-<file path=customXml/item2.xml><?xml version="1.0" encoding="utf-8"?>
-<?mso-contentType ?>
-<FormTemplates xmlns="http://schemas.microsoft.com/sharepoint/v3/contenttype/forms">
-  <Display>DocumentLibraryForm</Display>
-  <Edit>DocumentLibraryForm</Edit>
-  <New>DocumentLibraryForm</New>
-</FormTemplates>
-</file>
-
-<file path=customXml/item3.xml><?xml version="1.0" encoding="utf-8"?>
 <ct:contentTypeSchema xmlns:ct="http://schemas.microsoft.com/office/2006/metadata/contentType" xmlns:ma="http://schemas.microsoft.com/office/2006/metadata/properties/metaAttributes" ct:_="" ma:_="" ma:contentTypeName="Document" ma:contentTypeID="0x010100F523F0DE61C01647AADD57BC023588A4" ma:contentTypeVersion="6" ma:contentTypeDescription="Create a new document." ma:contentTypeScope="" ma:versionID="1cdb6d69fa1849d0d3fc6fcd5626dcb0">
   <xsd:schema xmlns:xsd="http://www.w3.org/2001/XMLSchema" xmlns:xs="http://www.w3.org/2001/XMLSchema" xmlns:p="http://schemas.microsoft.com/office/2006/metadata/properties" xmlns:ns2="670f2bc3-833b-4a76-b13f-f7d6db0b8f4d" xmlns:ns3="80b0474e-37b4-4751-81bc-12d5121181de" targetNamespace="http://schemas.microsoft.com/office/2006/metadata/properties" ma:root="true" ma:fieldsID="3838351ffbfdd9476129a9c295697aa3" ns2:_="" ns3:_="">
     <xsd:import namespace="670f2bc3-833b-4a76-b13f-f7d6db0b8f4d"/>
@@ -15535,36 +15115,26 @@
 </ct:contentTypeSchema>
 </file>
 
+<file path=customXml/item2.xml><?xml version="1.0" encoding="utf-8"?>
+<?mso-contentType ?>
+<FormTemplates xmlns="http://schemas.microsoft.com/sharepoint/v3/contenttype/forms">
+  <Display>DocumentLibraryForm</Display>
+  <Edit>DocumentLibraryForm</Edit>
+  <New>DocumentLibraryForm</New>
+</FormTemplates>
+</file>
+
+<file path=customXml/item3.xml><?xml version="1.0" encoding="utf-8"?>
+<p:properties xmlns:p="http://schemas.microsoft.com/office/2006/metadata/properties" xmlns:xsi="http://www.w3.org/2001/XMLSchema-instance" xmlns:pc="http://schemas.microsoft.com/office/infopath/2007/PartnerControls">
+  <documentManagement/>
+</p:properties>
+</file>
+
 <file path=customXml/item4.xml><?xml version="1.0" encoding="utf-8"?>
 <b:Sources xmlns:b="http://schemas.openxmlformats.org/officeDocument/2006/bibliography" xmlns="http://schemas.openxmlformats.org/officeDocument/2006/bibliography" SelectedStyle="\APASixthEditionOfficeOnline.xsl" StyleName="APA" Version="6"/>
 </file>
 
 <file path=customXml/itemProps1.xml><?xml version="1.0" encoding="utf-8"?>
-<ds:datastoreItem xmlns:ds="http://schemas.openxmlformats.org/officeDocument/2006/customXml" ds:itemID="{C8716915-558E-4770-9BF4-10378A3FF3AC}">
-  <ds:schemaRefs>
-    <ds:schemaRef ds:uri="http://schemas.microsoft.com/office/2006/documentManagement/types"/>
-    <ds:schemaRef ds:uri="670f2bc3-833b-4a76-b13f-f7d6db0b8f4d"/>
-    <ds:schemaRef ds:uri="http://purl.org/dc/elements/1.1/"/>
-    <ds:schemaRef ds:uri="http://schemas.microsoft.com/office/2006/metadata/properties"/>
-    <ds:schemaRef ds:uri="80b0474e-37b4-4751-81bc-12d5121181de"/>
-    <ds:schemaRef ds:uri="http://schemas.microsoft.com/office/infopath/2007/PartnerControls"/>
-    <ds:schemaRef ds:uri="http://purl.org/dc/terms/"/>
-    <ds:schemaRef ds:uri="http://schemas.openxmlformats.org/package/2006/metadata/core-properties"/>
-    <ds:schemaRef ds:uri="http://www.w3.org/XML/1998/namespace"/>
-    <ds:schemaRef ds:uri="http://purl.org/dc/dcmitype/"/>
-  </ds:schemaRefs>
-</ds:datastoreItem>
-</file>
-
-<file path=customXml/itemProps2.xml><?xml version="1.0" encoding="utf-8"?>
-<ds:datastoreItem xmlns:ds="http://schemas.openxmlformats.org/officeDocument/2006/customXml" ds:itemID="{ABD5D9F6-8FC8-493E-96FA-E267A94F488F}">
-  <ds:schemaRefs>
-    <ds:schemaRef ds:uri="http://schemas.microsoft.com/sharepoint/v3/contenttype/forms"/>
-  </ds:schemaRefs>
-</ds:datastoreItem>
-</file>
-
-<file path=customXml/itemProps3.xml><?xml version="1.0" encoding="utf-8"?>
 <ds:datastoreItem xmlns:ds="http://schemas.openxmlformats.org/officeDocument/2006/customXml" ds:itemID="{43952FC4-8898-44A6-B6B7-A8B562C725D2}">
   <ds:schemaRefs>
     <ds:schemaRef ds:uri="http://schemas.microsoft.com/office/2006/metadata/contentType"/>
@@ -15583,8 +15153,25 @@
 </ds:datastoreItem>
 </file>
 
+<file path=customXml/itemProps2.xml><?xml version="1.0" encoding="utf-8"?>
+<ds:datastoreItem xmlns:ds="http://schemas.openxmlformats.org/officeDocument/2006/customXml" ds:itemID="{ABD5D9F6-8FC8-493E-96FA-E267A94F488F}">
+  <ds:schemaRefs>
+    <ds:schemaRef ds:uri="http://schemas.microsoft.com/sharepoint/v3/contenttype/forms"/>
+  </ds:schemaRefs>
+</ds:datastoreItem>
+</file>
+
+<file path=customXml/itemProps3.xml><?xml version="1.0" encoding="utf-8"?>
+<ds:datastoreItem xmlns:ds="http://schemas.openxmlformats.org/officeDocument/2006/customXml" ds:itemID="{C8716915-558E-4770-9BF4-10378A3FF3AC}">
+  <ds:schemaRefs>
+    <ds:schemaRef ds:uri="http://schemas.microsoft.com/office/2006/metadata/properties"/>
+    <ds:schemaRef ds:uri="http://schemas.microsoft.com/office/infopath/2007/PartnerControls"/>
+  </ds:schemaRefs>
+</ds:datastoreItem>
+</file>
+
 <file path=customXml/itemProps4.xml><?xml version="1.0" encoding="utf-8"?>
-<ds:datastoreItem xmlns:ds="http://schemas.openxmlformats.org/officeDocument/2006/customXml" ds:itemID="{D9F1FE2A-0464-473B-994D-2F44FB1E8CE2}">
+<ds:datastoreItem xmlns:ds="http://schemas.openxmlformats.org/officeDocument/2006/customXml" ds:itemID="{AC7C2133-BA5C-4F90-BB0F-DAA285F58F6D}">
   <ds:schemaRefs>
     <ds:schemaRef ds:uri="http://schemas.openxmlformats.org/officeDocument/2006/bibliography"/>
   </ds:schemaRefs>

</xml_diff>

<commit_message>
Editing Validation Guide for Time Accuracy
</commit_message>
<xml_diff>
--- a/FeatureGuide/Validation Guide - RS5 - High Accuracy Time.docx
+++ b/FeatureGuide/Validation Guide - RS5 - High Accuracy Time.docx
@@ -184,7 +184,7 @@
                         <a14:shadowObscured xmlns:a14="http://schemas.microsoft.com/office/drawing/2010/main"/>
                       </a:ext>
                       <a:ext uri="{FAA26D3D-D897-4be2-8F04-BA451C77F1D7}">
-                        <ma14:placeholderFlag xmlns:arto="http://schemas.microsoft.com/office/word/2006/arto" xmlns="" xmlns:mo="http://schemas.microsoft.com/office/mac/office/2008/main" xmlns:mv="urn:schemas-microsoft-com:mac:vml" xmlns:o="urn:schemas-microsoft-com:office:office" xmlns:v="urn:schemas-microsoft-com:vml" xmlns:w10="urn:schemas-microsoft-com:office:word" xmlns:w="http://schemas.openxmlformats.org/wordprocessingml/2006/main" xmlns:ma14="http://schemas.microsoft.com/office/mac/drawingml/2011/main" xmlns:a14="http://schemas.microsoft.com/office/drawing/2010/main"/>
+                        <ma14:placeholderFlag xmlns:a14="http://schemas.microsoft.com/office/drawing/2010/main" xmlns:ma14="http://schemas.microsoft.com/office/mac/drawingml/2011/main" xmlns:w="http://schemas.openxmlformats.org/wordprocessingml/2006/main" xmlns:w10="urn:schemas-microsoft-com:office:word" xmlns:v="urn:schemas-microsoft-com:vml" xmlns:o="urn:schemas-microsoft-com:office:office" xmlns:mv="urn:schemas-microsoft-com:mac:vml" xmlns:mo="http://schemas.microsoft.com/office/mac/office/2008/main" xmlns="" xmlns:arto="http://schemas.microsoft.com/office/word/2006/arto"/>
                       </a:ext>
                     </a:extLst>
                   </pic:spPr>
@@ -210,7 +210,7 @@
         <w:t xml:space="preserve"> 2</w:t>
       </w:r>
       <w:r>
-        <w:t>0</w:t>
+        <w:t>3</w:t>
       </w:r>
       <w:r>
         <w:t xml:space="preserve"> </w:t>
@@ -236,10 +236,13 @@
         <w:t xml:space="preserve">time accuracy </w:t>
       </w:r>
       <w:r>
-        <w:t>with Windows 10 and Server 201</w:t>
-      </w:r>
-      <w:r>
-        <w:t>6</w:t>
+        <w:t xml:space="preserve">with Windows 10 and </w:t>
+      </w:r>
+      <w:r>
+        <w:t>W</w:t>
+      </w:r>
+      <w:r>
+        <w:t>indows Server 2019</w:t>
       </w:r>
       <w:r>
         <w:t xml:space="preserve"> scenarios.</w:t>
@@ -1415,21 +1418,21 @@
                 <w:rStyle w:val="Hyperlink"/>
                 <w:noProof/>
               </w:rPr>
-              <w:t>Enabling Software Tim</w:t>
+              <w:t>Enabling Software Timestam</w:t>
             </w:r>
             <w:r>
               <w:rPr>
                 <w:rStyle w:val="Hyperlink"/>
                 <w:noProof/>
               </w:rPr>
-              <w:t>e</w:t>
+              <w:t>p</w:t>
             </w:r>
             <w:r>
               <w:rPr>
                 <w:rStyle w:val="Hyperlink"/>
                 <w:noProof/>
               </w:rPr>
-              <w:t>stamping</w:t>
+              <w:t>ing</w:t>
             </w:r>
             <w:r>
               <w:rPr>
@@ -7864,7 +7867,12 @@
     </w:p>
     <w:p>
       <w:r>
-        <w:t xml:space="preserve">One additional feature to further increase your time accuracy, is by enabling software timestamping.  This feature calculates the delay added to </w:t>
+        <w:t xml:space="preserve">One additional feature to further increase your time accuracy, is </w:t>
+      </w:r>
+      <w:bookmarkStart w:id="64" w:name="_GoBack"/>
+      <w:bookmarkEnd w:id="64"/>
+      <w:r>
+        <w:t xml:space="preserve">software timestamping.  This feature calculates the delay added to </w:t>
       </w:r>
       <w:r>
         <w:t>a time sample by the networking stack (excluding the miniport).</w:t>
@@ -7925,11 +7933,11 @@
       <w:pPr>
         <w:pStyle w:val="Heading2"/>
       </w:pPr>
-      <w:bookmarkStart w:id="64" w:name="_Toc510687741"/>
+      <w:bookmarkStart w:id="65" w:name="_Toc510687741"/>
       <w:r>
         <w:t>Measuring a System Under Test</w:t>
       </w:r>
-      <w:bookmarkEnd w:id="64"/>
+      <w:bookmarkEnd w:id="65"/>
     </w:p>
     <w:p>
       <w:pPr>
@@ -8008,16 +8016,7 @@
           <w:sz w:val="20"/>
           <w:szCs w:val="20"/>
         </w:rPr>
-        <w:t>Si</w:t>
-      </w:r>
-      <w:bookmarkStart w:id="65" w:name="_GoBack"/>
-      <w:bookmarkEnd w:id="65"/>
-      <w:r>
-        <w:rPr>
-          <w:sz w:val="20"/>
-          <w:szCs w:val="20"/>
-        </w:rPr>
-        <w:t xml:space="preserve">nce the network will affect the measurements, you want to minimize the number of hops when collecting the data.  Ideally both the SUT and </w:t>
+        <w:t xml:space="preserve">Since the network will affect the measurements, you want to minimize the number of hops when collecting the data.  Ideally both the SUT and </w:t>
       </w:r>
       <w:r>
         <w:rPr>
@@ -11558,9 +11557,6 @@
             <w:pStyle w:val="Tip"/>
             <w:ind w:left="340"/>
           </w:pPr>
-          <w:r>
-            <w:t>TAP Scenario: Precise Time with WS2016</w:t>
-          </w:r>
         </w:p>
       </w:tc>
       <w:tc>
@@ -14939,6 +14935,15 @@
 </file>
 
 <file path=customXml/item1.xml><?xml version="1.0" encoding="utf-8"?>
+<?mso-contentType ?>
+<FormTemplates xmlns="http://schemas.microsoft.com/sharepoint/v3/contenttype/forms">
+  <Display>DocumentLibraryForm</Display>
+  <Edit>DocumentLibraryForm</Edit>
+  <New>DocumentLibraryForm</New>
+</FormTemplates>
+</file>
+
+<file path=customXml/item2.xml><?xml version="1.0" encoding="utf-8"?>
 <ct:contentTypeSchema xmlns:ct="http://schemas.microsoft.com/office/2006/metadata/contentType" xmlns:ma="http://schemas.microsoft.com/office/2006/metadata/properties/metaAttributes" ct:_="" ma:_="" ma:contentTypeName="Document" ma:contentTypeID="0x010100F523F0DE61C01647AADD57BC023588A4" ma:contentTypeVersion="6" ma:contentTypeDescription="Create a new document." ma:contentTypeScope="" ma:versionID="1cdb6d69fa1849d0d3fc6fcd5626dcb0">
   <xsd:schema xmlns:xsd="http://www.w3.org/2001/XMLSchema" xmlns:xs="http://www.w3.org/2001/XMLSchema" xmlns:p="http://schemas.microsoft.com/office/2006/metadata/properties" xmlns:ns2="670f2bc3-833b-4a76-b13f-f7d6db0b8f4d" xmlns:ns3="80b0474e-37b4-4751-81bc-12d5121181de" targetNamespace="http://schemas.microsoft.com/office/2006/metadata/properties" ma:root="true" ma:fieldsID="3838351ffbfdd9476129a9c295697aa3" ns2:_="" ns3:_="">
     <xsd:import namespace="670f2bc3-833b-4a76-b13f-f7d6db0b8f4d"/>
@@ -15115,15 +15120,6 @@
 </ct:contentTypeSchema>
 </file>
 
-<file path=customXml/item2.xml><?xml version="1.0" encoding="utf-8"?>
-<?mso-contentType ?>
-<FormTemplates xmlns="http://schemas.microsoft.com/sharepoint/v3/contenttype/forms">
-  <Display>DocumentLibraryForm</Display>
-  <Edit>DocumentLibraryForm</Edit>
-  <New>DocumentLibraryForm</New>
-</FormTemplates>
-</file>
-
 <file path=customXml/item3.xml><?xml version="1.0" encoding="utf-8"?>
 <p:properties xmlns:p="http://schemas.microsoft.com/office/2006/metadata/properties" xmlns:xsi="http://www.w3.org/2001/XMLSchema-instance" xmlns:pc="http://schemas.microsoft.com/office/infopath/2007/PartnerControls">
   <documentManagement/>
@@ -15135,6 +15131,14 @@
 </file>
 
 <file path=customXml/itemProps1.xml><?xml version="1.0" encoding="utf-8"?>
+<ds:datastoreItem xmlns:ds="http://schemas.openxmlformats.org/officeDocument/2006/customXml" ds:itemID="{ABD5D9F6-8FC8-493E-96FA-E267A94F488F}">
+  <ds:schemaRefs>
+    <ds:schemaRef ds:uri="http://schemas.microsoft.com/sharepoint/v3/contenttype/forms"/>
+  </ds:schemaRefs>
+</ds:datastoreItem>
+</file>
+
+<file path=customXml/itemProps2.xml><?xml version="1.0" encoding="utf-8"?>
 <ds:datastoreItem xmlns:ds="http://schemas.openxmlformats.org/officeDocument/2006/customXml" ds:itemID="{43952FC4-8898-44A6-B6B7-A8B562C725D2}">
   <ds:schemaRefs>
     <ds:schemaRef ds:uri="http://schemas.microsoft.com/office/2006/metadata/contentType"/>
@@ -15153,14 +15157,6 @@
 </ds:datastoreItem>
 </file>
 
-<file path=customXml/itemProps2.xml><?xml version="1.0" encoding="utf-8"?>
-<ds:datastoreItem xmlns:ds="http://schemas.openxmlformats.org/officeDocument/2006/customXml" ds:itemID="{ABD5D9F6-8FC8-493E-96FA-E267A94F488F}">
-  <ds:schemaRefs>
-    <ds:schemaRef ds:uri="http://schemas.microsoft.com/sharepoint/v3/contenttype/forms"/>
-  </ds:schemaRefs>
-</ds:datastoreItem>
-</file>
-
 <file path=customXml/itemProps3.xml><?xml version="1.0" encoding="utf-8"?>
 <ds:datastoreItem xmlns:ds="http://schemas.openxmlformats.org/officeDocument/2006/customXml" ds:itemID="{C8716915-558E-4770-9BF4-10378A3FF3AC}">
   <ds:schemaRefs>
@@ -15171,7 +15167,7 @@
 </file>
 
 <file path=customXml/itemProps4.xml><?xml version="1.0" encoding="utf-8"?>
-<ds:datastoreItem xmlns:ds="http://schemas.openxmlformats.org/officeDocument/2006/customXml" ds:itemID="{AC7C2133-BA5C-4F90-BB0F-DAA285F58F6D}">
+<ds:datastoreItem xmlns:ds="http://schemas.openxmlformats.org/officeDocument/2006/customXml" ds:itemID="{CE9BDE32-912E-4938-B7C5-3D62242CDF59}">
   <ds:schemaRefs>
     <ds:schemaRef ds:uri="http://schemas.openxmlformats.org/officeDocument/2006/bibliography"/>
   </ds:schemaRefs>

</xml_diff>